<commit_message>
update:configure file and docment
</commit_message>
<xml_diff>
--- a/XEngine_Docment/Docment_en.docx
+++ b/XEngine_Docment/Docment_en.docx
@@ -14,7 +14,7 @@
           <w:lang w:val="en-US"/>
         </w:rPr>
       </w:pPr>
-      <w:bookmarkStart w:id="0" w:name="_Toc18425"/>
+      <w:bookmarkStart w:id="0" w:name="_Toc31980"/>
       <w:r>
         <w:rPr>
           <w:rFonts w:hint="eastAsia"/>
@@ -91,7 +91,7 @@
             <w:fldChar w:fldCharType="begin"/>
           </w:r>
           <w:r>
-            <w:instrText xml:space="preserve"> HYPERLINK \l _Toc18425 </w:instrText>
+            <w:instrText xml:space="preserve"> HYPERLINK \l _Toc31980 </w:instrText>
           </w:r>
           <w:r>
             <w:fldChar w:fldCharType="separate"/>
@@ -111,7 +111,7 @@
             <w:fldChar w:fldCharType="begin"/>
           </w:r>
           <w:r>
-            <w:instrText xml:space="preserve"> PAGEREF _Toc18425 \h </w:instrText>
+            <w:instrText xml:space="preserve"> PAGEREF _Toc31980 \h </w:instrText>
           </w:r>
           <w:r>
             <w:fldChar w:fldCharType="separate"/>
@@ -145,7 +145,7 @@
               <w:bCs/>
               <w:lang w:val="zh-CN"/>
             </w:rPr>
-            <w:instrText xml:space="preserve"> HYPERLINK \l _Toc4278 </w:instrText>
+            <w:instrText xml:space="preserve"> HYPERLINK \l _Toc11603 </w:instrText>
           </w:r>
           <w:r>
             <w:rPr>
@@ -167,13 +167,13 @@
             <w:fldChar w:fldCharType="begin"/>
           </w:r>
           <w:r>
-            <w:instrText xml:space="preserve"> PAGEREF _Toc4278 \h </w:instrText>
-          </w:r>
-          <w:r>
-            <w:fldChar w:fldCharType="separate"/>
-          </w:r>
-          <w:r>
-            <w:t>3</w:t>
+            <w:instrText xml:space="preserve"> PAGEREF _Toc11603 \h </w:instrText>
+          </w:r>
+          <w:r>
+            <w:fldChar w:fldCharType="separate"/>
+          </w:r>
+          <w:r>
+            <w:t>4</w:t>
           </w:r>
           <w:r>
             <w:fldChar w:fldCharType="end"/>
@@ -205,7 +205,7 @@
               <w:bCs/>
               <w:lang w:val="zh-CN"/>
             </w:rPr>
-            <w:instrText xml:space="preserve"> HYPERLINK \l _Toc10965 </w:instrText>
+            <w:instrText xml:space="preserve"> HYPERLINK \l _Toc3293 </w:instrText>
           </w:r>
           <w:r>
             <w:rPr>
@@ -228,13 +228,13 @@
             <w:fldChar w:fldCharType="begin"/>
           </w:r>
           <w:r>
-            <w:instrText xml:space="preserve"> PAGEREF _Toc10965 \h </w:instrText>
-          </w:r>
-          <w:r>
-            <w:fldChar w:fldCharType="separate"/>
-          </w:r>
-          <w:r>
-            <w:t>3</w:t>
+            <w:instrText xml:space="preserve"> PAGEREF _Toc3293 \h </w:instrText>
+          </w:r>
+          <w:r>
+            <w:fldChar w:fldCharType="separate"/>
+          </w:r>
+          <w:r>
+            <w:t>4</w:t>
           </w:r>
           <w:r>
             <w:fldChar w:fldCharType="end"/>
@@ -266,7 +266,7 @@
               <w:bCs/>
               <w:lang w:val="zh-CN"/>
             </w:rPr>
-            <w:instrText xml:space="preserve"> HYPERLINK \l _Toc19044 </w:instrText>
+            <w:instrText xml:space="preserve"> HYPERLINK \l _Toc15856 </w:instrText>
           </w:r>
           <w:r>
             <w:rPr>
@@ -290,13 +290,13 @@
             <w:fldChar w:fldCharType="begin"/>
           </w:r>
           <w:r>
-            <w:instrText xml:space="preserve"> PAGEREF _Toc19044 \h </w:instrText>
-          </w:r>
-          <w:r>
-            <w:fldChar w:fldCharType="separate"/>
-          </w:r>
-          <w:r>
-            <w:t>3</w:t>
+            <w:instrText xml:space="preserve"> PAGEREF _Toc15856 \h </w:instrText>
+          </w:r>
+          <w:r>
+            <w:fldChar w:fldCharType="separate"/>
+          </w:r>
+          <w:r>
+            <w:t>4</w:t>
           </w:r>
           <w:r>
             <w:fldChar w:fldCharType="end"/>
@@ -328,7 +328,7 @@
               <w:bCs/>
               <w:lang w:val="zh-CN"/>
             </w:rPr>
-            <w:instrText xml:space="preserve"> HYPERLINK \l _Toc285 </w:instrText>
+            <w:instrText xml:space="preserve"> HYPERLINK \l _Toc5587 </w:instrText>
           </w:r>
           <w:r>
             <w:rPr>
@@ -351,13 +351,13 @@
             <w:fldChar w:fldCharType="begin"/>
           </w:r>
           <w:r>
-            <w:instrText xml:space="preserve"> PAGEREF _Toc285 \h </w:instrText>
-          </w:r>
-          <w:r>
-            <w:fldChar w:fldCharType="separate"/>
-          </w:r>
-          <w:r>
-            <w:t>3</w:t>
+            <w:instrText xml:space="preserve"> PAGEREF _Toc5587 \h </w:instrText>
+          </w:r>
+          <w:r>
+            <w:fldChar w:fldCharType="separate"/>
+          </w:r>
+          <w:r>
+            <w:t>4</w:t>
           </w:r>
           <w:r>
             <w:fldChar w:fldCharType="end"/>
@@ -389,7 +389,7 @@
               <w:bCs/>
               <w:lang w:val="zh-CN"/>
             </w:rPr>
-            <w:instrText xml:space="preserve"> HYPERLINK \l _Toc16177 </w:instrText>
+            <w:instrText xml:space="preserve"> HYPERLINK \l _Toc32322 </w:instrText>
           </w:r>
           <w:r>
             <w:rPr>
@@ -418,7 +418,7 @@
             <w:fldChar w:fldCharType="begin"/>
           </w:r>
           <w:r>
-            <w:instrText xml:space="preserve"> PAGEREF _Toc16177 \h </w:instrText>
+            <w:instrText xml:space="preserve"> PAGEREF _Toc32322 \h </w:instrText>
           </w:r>
           <w:r>
             <w:fldChar w:fldCharType="separate"/>
@@ -456,7 +456,7 @@
               <w:bCs/>
               <w:lang w:val="zh-CN"/>
             </w:rPr>
-            <w:instrText xml:space="preserve"> HYPERLINK \l _Toc14058 </w:instrText>
+            <w:instrText xml:space="preserve"> HYPERLINK \l _Toc8289 </w:instrText>
           </w:r>
           <w:r>
             <w:rPr>
@@ -486,7 +486,7 @@
             <w:fldChar w:fldCharType="begin"/>
           </w:r>
           <w:r>
-            <w:instrText xml:space="preserve"> PAGEREF _Toc14058 \h </w:instrText>
+            <w:instrText xml:space="preserve"> PAGEREF _Toc8289 \h </w:instrText>
           </w:r>
           <w:r>
             <w:fldChar w:fldCharType="separate"/>
@@ -524,7 +524,7 @@
               <w:bCs/>
               <w:lang w:val="zh-CN"/>
             </w:rPr>
-            <w:instrText xml:space="preserve"> HYPERLINK \l _Toc28626 </w:instrText>
+            <w:instrText xml:space="preserve"> HYPERLINK \l _Toc25780 </w:instrText>
           </w:r>
           <w:r>
             <w:rPr>
@@ -554,7 +554,7 @@
             <w:fldChar w:fldCharType="begin"/>
           </w:r>
           <w:r>
-            <w:instrText xml:space="preserve"> PAGEREF _Toc28626 \h </w:instrText>
+            <w:instrText xml:space="preserve"> PAGEREF _Toc25780 \h </w:instrText>
           </w:r>
           <w:r>
             <w:fldChar w:fldCharType="separate"/>
@@ -592,7 +592,7 @@
               <w:bCs/>
               <w:lang w:val="zh-CN"/>
             </w:rPr>
-            <w:instrText xml:space="preserve"> HYPERLINK \l _Toc787 </w:instrText>
+            <w:instrText xml:space="preserve"> HYPERLINK \l _Toc8408 </w:instrText>
           </w:r>
           <w:r>
             <w:rPr>
@@ -613,7 +613,7 @@
               <w:rFonts w:hint="eastAsia"/>
               <w:lang w:val="en-US" w:eastAsia="zh-CN"/>
             </w:rPr>
-            <w:t xml:space="preserve"> Configure Env</w:t>
+            <w:t xml:space="preserve"> Configure Environment</w:t>
           </w:r>
           <w:r>
             <w:tab/>
@@ -622,7 +622,7 @@
             <w:fldChar w:fldCharType="begin"/>
           </w:r>
           <w:r>
-            <w:instrText xml:space="preserve"> PAGEREF _Toc787 \h </w:instrText>
+            <w:instrText xml:space="preserve"> PAGEREF _Toc8408 \h </w:instrText>
           </w:r>
           <w:r>
             <w:fldChar w:fldCharType="separate"/>
@@ -660,7 +660,7 @@
               <w:bCs/>
               <w:lang w:val="zh-CN"/>
             </w:rPr>
-            <w:instrText xml:space="preserve"> HYPERLINK \l _Toc29905 </w:instrText>
+            <w:instrText xml:space="preserve"> HYPERLINK \l _Toc30082 </w:instrText>
           </w:r>
           <w:r>
             <w:rPr>
@@ -674,7 +674,7 @@
               <w:rFonts w:hint="eastAsia"/>
               <w:lang w:val="en-US" w:eastAsia="zh-CN"/>
             </w:rPr>
-            <w:t>2.1 WINDOWS</w:t>
+            <w:t>2.1 XEngien Env</w:t>
           </w:r>
           <w:r>
             <w:tab/>
@@ -683,7 +683,7 @@
             <w:fldChar w:fldCharType="begin"/>
           </w:r>
           <w:r>
-            <w:instrText xml:space="preserve"> PAGEREF _Toc29905 \h </w:instrText>
+            <w:instrText xml:space="preserve"> PAGEREF _Toc30082 \h </w:instrText>
           </w:r>
           <w:r>
             <w:fldChar w:fldCharType="separate"/>
@@ -721,7 +721,7 @@
               <w:bCs/>
               <w:lang w:val="zh-CN"/>
             </w:rPr>
-            <w:instrText xml:space="preserve"> HYPERLINK \l _Toc11462 </w:instrText>
+            <w:instrText xml:space="preserve"> HYPERLINK \l _Toc12020 </w:instrText>
           </w:r>
           <w:r>
             <w:rPr>
@@ -735,7 +735,7 @@
               <w:rFonts w:hint="eastAsia"/>
               <w:lang w:val="en-US" w:eastAsia="zh-CN"/>
             </w:rPr>
-            <w:t>2.1.1 Configure Environment</w:t>
+            <w:t>2.2 Windows</w:t>
           </w:r>
           <w:r>
             <w:tab/>
@@ -744,13 +744,13 @@
             <w:fldChar w:fldCharType="begin"/>
           </w:r>
           <w:r>
-            <w:instrText xml:space="preserve"> PAGEREF _Toc11462 \h </w:instrText>
-          </w:r>
-          <w:r>
-            <w:fldChar w:fldCharType="separate"/>
-          </w:r>
-          <w:r>
-            <w:t>4</w:t>
+            <w:instrText xml:space="preserve"> PAGEREF _Toc12020 \h </w:instrText>
+          </w:r>
+          <w:r>
+            <w:fldChar w:fldCharType="separate"/>
+          </w:r>
+          <w:r>
+            <w:t>5</w:t>
           </w:r>
           <w:r>
             <w:fldChar w:fldCharType="end"/>
@@ -782,7 +782,7 @@
               <w:bCs/>
               <w:lang w:val="zh-CN"/>
             </w:rPr>
-            <w:instrText xml:space="preserve"> HYPERLINK \l _Toc28233 </w:instrText>
+            <w:instrText xml:space="preserve"> HYPERLINK \l _Toc9274 </w:instrText>
           </w:r>
           <w:r>
             <w:rPr>
@@ -805,13 +805,13 @@
             <w:fldChar w:fldCharType="begin"/>
           </w:r>
           <w:r>
-            <w:instrText xml:space="preserve"> PAGEREF _Toc28233 \h </w:instrText>
-          </w:r>
-          <w:r>
-            <w:fldChar w:fldCharType="separate"/>
-          </w:r>
-          <w:r>
-            <w:t>4</w:t>
+            <w:instrText xml:space="preserve"> PAGEREF _Toc9274 \h </w:instrText>
+          </w:r>
+          <w:r>
+            <w:fldChar w:fldCharType="separate"/>
+          </w:r>
+          <w:r>
+            <w:t>5</w:t>
           </w:r>
           <w:r>
             <w:fldChar w:fldCharType="end"/>
@@ -843,7 +843,7 @@
               <w:bCs/>
               <w:lang w:val="zh-CN"/>
             </w:rPr>
-            <w:instrText xml:space="preserve"> HYPERLINK \l _Toc31436 </w:instrText>
+            <w:instrText xml:space="preserve"> HYPERLINK \l _Toc18372 </w:instrText>
           </w:r>
           <w:r>
             <w:rPr>
@@ -866,7 +866,7 @@
             <w:fldChar w:fldCharType="begin"/>
           </w:r>
           <w:r>
-            <w:instrText xml:space="preserve"> PAGEREF _Toc31436 \h </w:instrText>
+            <w:instrText xml:space="preserve"> PAGEREF _Toc18372 \h </w:instrText>
           </w:r>
           <w:r>
             <w:fldChar w:fldCharType="separate"/>
@@ -904,7 +904,7 @@
               <w:bCs/>
               <w:lang w:val="zh-CN"/>
             </w:rPr>
-            <w:instrText xml:space="preserve"> HYPERLINK \l _Toc31376 </w:instrText>
+            <w:instrText xml:space="preserve"> HYPERLINK \l _Toc23171 </w:instrText>
           </w:r>
           <w:r>
             <w:rPr>
@@ -927,7 +927,7 @@
             <w:fldChar w:fldCharType="begin"/>
           </w:r>
           <w:r>
-            <w:instrText xml:space="preserve"> PAGEREF _Toc31376 \h </w:instrText>
+            <w:instrText xml:space="preserve"> PAGEREF _Toc23171 \h </w:instrText>
           </w:r>
           <w:r>
             <w:fldChar w:fldCharType="separate"/>
@@ -965,7 +965,7 @@
               <w:bCs/>
               <w:lang w:val="zh-CN"/>
             </w:rPr>
-            <w:instrText xml:space="preserve"> HYPERLINK \l _Toc522 </w:instrText>
+            <w:instrText xml:space="preserve"> HYPERLINK \l _Toc21466 </w:instrText>
           </w:r>
           <w:r>
             <w:rPr>
@@ -988,7 +988,7 @@
             <w:fldChar w:fldCharType="begin"/>
           </w:r>
           <w:r>
-            <w:instrText xml:space="preserve"> PAGEREF _Toc522 \h </w:instrText>
+            <w:instrText xml:space="preserve"> PAGEREF _Toc21466 \h </w:instrText>
           </w:r>
           <w:r>
             <w:fldChar w:fldCharType="separate"/>
@@ -1026,7 +1026,7 @@
               <w:bCs/>
               <w:lang w:val="zh-CN"/>
             </w:rPr>
-            <w:instrText xml:space="preserve"> HYPERLINK \l _Toc13114 </w:instrText>
+            <w:instrText xml:space="preserve"> HYPERLINK \l _Toc5641 </w:instrText>
           </w:r>
           <w:r>
             <w:rPr>
@@ -1049,13 +1049,13 @@
             <w:fldChar w:fldCharType="begin"/>
           </w:r>
           <w:r>
-            <w:instrText xml:space="preserve"> PAGEREF _Toc13114 \h </w:instrText>
-          </w:r>
-          <w:r>
-            <w:fldChar w:fldCharType="separate"/>
-          </w:r>
-          <w:r>
-            <w:t>5</w:t>
+            <w:instrText xml:space="preserve"> PAGEREF _Toc5641 \h </w:instrText>
+          </w:r>
+          <w:r>
+            <w:fldChar w:fldCharType="separate"/>
+          </w:r>
+          <w:r>
+            <w:t>6</w:t>
           </w:r>
           <w:r>
             <w:fldChar w:fldCharType="end"/>
@@ -1087,7 +1087,7 @@
               <w:bCs/>
               <w:lang w:val="zh-CN"/>
             </w:rPr>
-            <w:instrText xml:space="preserve"> HYPERLINK \l _Toc29954 </w:instrText>
+            <w:instrText xml:space="preserve"> HYPERLINK \l _Toc15376 </w:instrText>
           </w:r>
           <w:r>
             <w:rPr>
@@ -1110,13 +1110,13 @@
             <w:fldChar w:fldCharType="begin"/>
           </w:r>
           <w:r>
-            <w:instrText xml:space="preserve"> PAGEREF _Toc29954 \h </w:instrText>
-          </w:r>
-          <w:r>
-            <w:fldChar w:fldCharType="separate"/>
-          </w:r>
-          <w:r>
-            <w:t>5</w:t>
+            <w:instrText xml:space="preserve"> PAGEREF _Toc15376 \h </w:instrText>
+          </w:r>
+          <w:r>
+            <w:fldChar w:fldCharType="separate"/>
+          </w:r>
+          <w:r>
+            <w:t>6</w:t>
           </w:r>
           <w:r>
             <w:fldChar w:fldCharType="end"/>
@@ -1148,7 +1148,7 @@
               <w:bCs/>
               <w:lang w:val="zh-CN"/>
             </w:rPr>
-            <w:instrText xml:space="preserve"> HYPERLINK \l _Toc27409 </w:instrText>
+            <w:instrText xml:space="preserve"> HYPERLINK \l _Toc24240 </w:instrText>
           </w:r>
           <w:r>
             <w:rPr>
@@ -1171,7 +1171,7 @@
             <w:fldChar w:fldCharType="begin"/>
           </w:r>
           <w:r>
-            <w:instrText xml:space="preserve"> PAGEREF _Toc27409 \h </w:instrText>
+            <w:instrText xml:space="preserve"> PAGEREF _Toc24240 \h </w:instrText>
           </w:r>
           <w:r>
             <w:fldChar w:fldCharType="separate"/>
@@ -1209,7 +1209,7 @@
               <w:bCs/>
               <w:lang w:val="zh-CN"/>
             </w:rPr>
-            <w:instrText xml:space="preserve"> HYPERLINK \l _Toc25695 </w:instrText>
+            <w:instrText xml:space="preserve"> HYPERLINK \l _Toc26980 </w:instrText>
           </w:r>
           <w:r>
             <w:rPr>
@@ -1232,7 +1232,7 @@
             <w:fldChar w:fldCharType="begin"/>
           </w:r>
           <w:r>
-            <w:instrText xml:space="preserve"> PAGEREF _Toc25695 \h </w:instrText>
+            <w:instrText xml:space="preserve"> PAGEREF _Toc26980 \h </w:instrText>
           </w:r>
           <w:r>
             <w:fldChar w:fldCharType="separate"/>
@@ -1270,7 +1270,7 @@
               <w:bCs/>
               <w:lang w:val="zh-CN"/>
             </w:rPr>
-            <w:instrText xml:space="preserve"> HYPERLINK \l _Toc31993 </w:instrText>
+            <w:instrText xml:space="preserve"> HYPERLINK \l _Toc8064 </w:instrText>
           </w:r>
           <w:r>
             <w:rPr>
@@ -1293,7 +1293,7 @@
             <w:fldChar w:fldCharType="begin"/>
           </w:r>
           <w:r>
-            <w:instrText xml:space="preserve"> PAGEREF _Toc31993 \h </w:instrText>
+            <w:instrText xml:space="preserve"> PAGEREF _Toc8064 \h </w:instrText>
           </w:r>
           <w:r>
             <w:fldChar w:fldCharType="separate"/>
@@ -1331,7 +1331,7 @@
               <w:bCs/>
               <w:lang w:val="zh-CN"/>
             </w:rPr>
-            <w:instrText xml:space="preserve"> HYPERLINK \l _Toc8396 </w:instrText>
+            <w:instrText xml:space="preserve"> HYPERLINK \l _Toc12467 </w:instrText>
           </w:r>
           <w:r>
             <w:rPr>
@@ -1354,7 +1354,7 @@
             <w:fldChar w:fldCharType="begin"/>
           </w:r>
           <w:r>
-            <w:instrText xml:space="preserve"> PAGEREF _Toc8396 \h </w:instrText>
+            <w:instrText xml:space="preserve"> PAGEREF _Toc12467 \h </w:instrText>
           </w:r>
           <w:r>
             <w:fldChar w:fldCharType="separate"/>
@@ -1392,7 +1392,7 @@
               <w:bCs/>
               <w:lang w:val="zh-CN"/>
             </w:rPr>
-            <w:instrText xml:space="preserve"> HYPERLINK \l _Toc15072 </w:instrText>
+            <w:instrText xml:space="preserve"> HYPERLINK \l _Toc32754 </w:instrText>
           </w:r>
           <w:r>
             <w:rPr>
@@ -1415,7 +1415,7 @@
             <w:fldChar w:fldCharType="begin"/>
           </w:r>
           <w:r>
-            <w:instrText xml:space="preserve"> PAGEREF _Toc15072 \h </w:instrText>
+            <w:instrText xml:space="preserve"> PAGEREF _Toc32754 \h </w:instrText>
           </w:r>
           <w:r>
             <w:fldChar w:fldCharType="separate"/>
@@ -1453,7 +1453,7 @@
               <w:bCs/>
               <w:lang w:val="zh-CN"/>
             </w:rPr>
-            <w:instrText xml:space="preserve"> HYPERLINK \l _Toc12461 </w:instrText>
+            <w:instrText xml:space="preserve"> HYPERLINK \l _Toc29027 </w:instrText>
           </w:r>
           <w:r>
             <w:rPr>
@@ -1476,7 +1476,7 @@
             <w:fldChar w:fldCharType="begin"/>
           </w:r>
           <w:r>
-            <w:instrText xml:space="preserve"> PAGEREF _Toc12461 \h </w:instrText>
+            <w:instrText xml:space="preserve"> PAGEREF _Toc29027 \h </w:instrText>
           </w:r>
           <w:r>
             <w:fldChar w:fldCharType="separate"/>
@@ -1514,7 +1514,7 @@
               <w:bCs/>
               <w:lang w:val="zh-CN"/>
             </w:rPr>
-            <w:instrText xml:space="preserve"> HYPERLINK \l _Toc17694 </w:instrText>
+            <w:instrText xml:space="preserve"> HYPERLINK \l _Toc2166 </w:instrText>
           </w:r>
           <w:r>
             <w:rPr>
@@ -1537,7 +1537,7 @@
             <w:fldChar w:fldCharType="begin"/>
           </w:r>
           <w:r>
-            <w:instrText xml:space="preserve"> PAGEREF _Toc17694 \h </w:instrText>
+            <w:instrText xml:space="preserve"> PAGEREF _Toc2166 \h </w:instrText>
           </w:r>
           <w:r>
             <w:fldChar w:fldCharType="separate"/>
@@ -1575,7 +1575,7 @@
               <w:bCs/>
               <w:lang w:val="zh-CN"/>
             </w:rPr>
-            <w:instrText xml:space="preserve"> HYPERLINK \l _Toc8304 </w:instrText>
+            <w:instrText xml:space="preserve"> HYPERLINK \l _Toc9784 </w:instrText>
           </w:r>
           <w:r>
             <w:rPr>
@@ -1598,7 +1598,7 @@
             <w:fldChar w:fldCharType="begin"/>
           </w:r>
           <w:r>
-            <w:instrText xml:space="preserve"> PAGEREF _Toc8304 \h </w:instrText>
+            <w:instrText xml:space="preserve"> PAGEREF _Toc9784 \h </w:instrText>
           </w:r>
           <w:r>
             <w:fldChar w:fldCharType="separate"/>
@@ -1636,7 +1636,7 @@
               <w:bCs/>
               <w:lang w:val="zh-CN"/>
             </w:rPr>
-            <w:instrText xml:space="preserve"> HYPERLINK \l _Toc5626 </w:instrText>
+            <w:instrText xml:space="preserve"> HYPERLINK \l _Toc29813 </w:instrText>
           </w:r>
           <w:r>
             <w:rPr>
@@ -1659,7 +1659,7 @@
             <w:fldChar w:fldCharType="begin"/>
           </w:r>
           <w:r>
-            <w:instrText xml:space="preserve"> PAGEREF _Toc5626 \h </w:instrText>
+            <w:instrText xml:space="preserve"> PAGEREF _Toc29813 \h </w:instrText>
           </w:r>
           <w:r>
             <w:fldChar w:fldCharType="separate"/>
@@ -1697,7 +1697,7 @@
               <w:bCs/>
               <w:lang w:val="zh-CN"/>
             </w:rPr>
-            <w:instrText xml:space="preserve"> HYPERLINK \l _Toc27278 </w:instrText>
+            <w:instrText xml:space="preserve"> HYPERLINK \l _Toc25058 </w:instrText>
           </w:r>
           <w:r>
             <w:rPr>
@@ -1720,7 +1720,7 @@
             <w:fldChar w:fldCharType="begin"/>
           </w:r>
           <w:r>
-            <w:instrText xml:space="preserve"> PAGEREF _Toc27278 \h </w:instrText>
+            <w:instrText xml:space="preserve"> PAGEREF _Toc25058 \h </w:instrText>
           </w:r>
           <w:r>
             <w:fldChar w:fldCharType="separate"/>
@@ -1758,7 +1758,7 @@
               <w:bCs/>
               <w:lang w:val="zh-CN"/>
             </w:rPr>
-            <w:instrText xml:space="preserve"> HYPERLINK \l _Toc10796 </w:instrText>
+            <w:instrText xml:space="preserve"> HYPERLINK \l _Toc25885 </w:instrText>
           </w:r>
           <w:r>
             <w:rPr>
@@ -1781,7 +1781,7 @@
             <w:fldChar w:fldCharType="begin"/>
           </w:r>
           <w:r>
-            <w:instrText xml:space="preserve"> PAGEREF _Toc10796 \h </w:instrText>
+            <w:instrText xml:space="preserve"> PAGEREF _Toc25885 \h </w:instrText>
           </w:r>
           <w:r>
             <w:fldChar w:fldCharType="separate"/>
@@ -1819,7 +1819,7 @@
               <w:bCs/>
               <w:lang w:val="zh-CN"/>
             </w:rPr>
-            <w:instrText xml:space="preserve"> HYPERLINK \l _Toc23672 </w:instrText>
+            <w:instrText xml:space="preserve"> HYPERLINK \l _Toc15635 </w:instrText>
           </w:r>
           <w:r>
             <w:rPr>
@@ -1842,7 +1842,7 @@
             <w:fldChar w:fldCharType="begin"/>
           </w:r>
           <w:r>
-            <w:instrText xml:space="preserve"> PAGEREF _Toc23672 \h </w:instrText>
+            <w:instrText xml:space="preserve"> PAGEREF _Toc15635 \h </w:instrText>
           </w:r>
           <w:r>
             <w:fldChar w:fldCharType="separate"/>
@@ -1880,7 +1880,7 @@
               <w:bCs/>
               <w:lang w:val="zh-CN"/>
             </w:rPr>
-            <w:instrText xml:space="preserve"> HYPERLINK \l _Toc13968 </w:instrText>
+            <w:instrText xml:space="preserve"> HYPERLINK \l _Toc942 </w:instrText>
           </w:r>
           <w:r>
             <w:rPr>
@@ -1903,7 +1903,7 @@
             <w:fldChar w:fldCharType="begin"/>
           </w:r>
           <w:r>
-            <w:instrText xml:space="preserve"> PAGEREF _Toc13968 \h </w:instrText>
+            <w:instrText xml:space="preserve"> PAGEREF _Toc942 \h </w:instrText>
           </w:r>
           <w:r>
             <w:fldChar w:fldCharType="separate"/>
@@ -1941,7 +1941,7 @@
               <w:bCs/>
               <w:lang w:val="zh-CN"/>
             </w:rPr>
-            <w:instrText xml:space="preserve"> HYPERLINK \l _Toc18434 </w:instrText>
+            <w:instrText xml:space="preserve"> HYPERLINK \l _Toc10773 </w:instrText>
           </w:r>
           <w:r>
             <w:rPr>
@@ -1964,7 +1964,7 @@
             <w:fldChar w:fldCharType="begin"/>
           </w:r>
           <w:r>
-            <w:instrText xml:space="preserve"> PAGEREF _Toc18434 \h </w:instrText>
+            <w:instrText xml:space="preserve"> PAGEREF _Toc10773 \h </w:instrText>
           </w:r>
           <w:r>
             <w:fldChar w:fldCharType="separate"/>
@@ -2002,7 +2002,7 @@
               <w:bCs/>
               <w:lang w:val="zh-CN"/>
             </w:rPr>
-            <w:instrText xml:space="preserve"> HYPERLINK \l _Toc7280 </w:instrText>
+            <w:instrText xml:space="preserve"> HYPERLINK \l _Toc22316 </w:instrText>
           </w:r>
           <w:r>
             <w:rPr>
@@ -2025,7 +2025,7 @@
             <w:fldChar w:fldCharType="begin"/>
           </w:r>
           <w:r>
-            <w:instrText xml:space="preserve"> PAGEREF _Toc7280 \h </w:instrText>
+            <w:instrText xml:space="preserve"> PAGEREF _Toc22316 \h </w:instrText>
           </w:r>
           <w:r>
             <w:fldChar w:fldCharType="separate"/>
@@ -2063,7 +2063,7 @@
               <w:bCs/>
               <w:lang w:val="zh-CN"/>
             </w:rPr>
-            <w:instrText xml:space="preserve"> HYPERLINK \l _Toc3336 </w:instrText>
+            <w:instrText xml:space="preserve"> HYPERLINK \l _Toc565 </w:instrText>
           </w:r>
           <w:r>
             <w:rPr>
@@ -2086,7 +2086,7 @@
             <w:fldChar w:fldCharType="begin"/>
           </w:r>
           <w:r>
-            <w:instrText xml:space="preserve"> PAGEREF _Toc3336 \h </w:instrText>
+            <w:instrText xml:space="preserve"> PAGEREF _Toc565 \h </w:instrText>
           </w:r>
           <w:r>
             <w:fldChar w:fldCharType="separate"/>
@@ -2124,7 +2124,7 @@
               <w:bCs/>
               <w:lang w:val="zh-CN"/>
             </w:rPr>
-            <w:instrText xml:space="preserve"> HYPERLINK \l _Toc6408 </w:instrText>
+            <w:instrText xml:space="preserve"> HYPERLINK \l _Toc28829 </w:instrText>
           </w:r>
           <w:r>
             <w:rPr>
@@ -2147,7 +2147,7 @@
             <w:fldChar w:fldCharType="begin"/>
           </w:r>
           <w:r>
-            <w:instrText xml:space="preserve"> PAGEREF _Toc6408 \h </w:instrText>
+            <w:instrText xml:space="preserve"> PAGEREF _Toc28829 \h </w:instrText>
           </w:r>
           <w:r>
             <w:fldChar w:fldCharType="separate"/>
@@ -2185,7 +2185,7 @@
               <w:bCs/>
               <w:lang w:val="zh-CN"/>
             </w:rPr>
-            <w:instrText xml:space="preserve"> HYPERLINK \l _Toc9572 </w:instrText>
+            <w:instrText xml:space="preserve"> HYPERLINK \l _Toc908 </w:instrText>
           </w:r>
           <w:r>
             <w:rPr>
@@ -2208,7 +2208,7 @@
             <w:fldChar w:fldCharType="begin"/>
           </w:r>
           <w:r>
-            <w:instrText xml:space="preserve"> PAGEREF _Toc9572 \h </w:instrText>
+            <w:instrText xml:space="preserve"> PAGEREF _Toc908 \h </w:instrText>
           </w:r>
           <w:r>
             <w:fldChar w:fldCharType="separate"/>
@@ -2246,7 +2246,7 @@
               <w:bCs/>
               <w:lang w:val="zh-CN"/>
             </w:rPr>
-            <w:instrText xml:space="preserve"> HYPERLINK \l _Toc21036 </w:instrText>
+            <w:instrText xml:space="preserve"> HYPERLINK \l _Toc27197 </w:instrText>
           </w:r>
           <w:r>
             <w:rPr>
@@ -2269,7 +2269,7 @@
             <w:fldChar w:fldCharType="begin"/>
           </w:r>
           <w:r>
-            <w:instrText xml:space="preserve"> PAGEREF _Toc21036 \h </w:instrText>
+            <w:instrText xml:space="preserve"> PAGEREF _Toc27197 \h </w:instrText>
           </w:r>
           <w:r>
             <w:fldChar w:fldCharType="separate"/>
@@ -2317,309 +2317,8 @@
           <w:rFonts w:hint="eastAsia"/>
         </w:rPr>
       </w:pPr>
-    </w:p>
-    <w:p>
-      <w:pPr>
-        <w:rPr>
-          <w:rFonts w:hint="eastAsia"/>
-        </w:rPr>
-      </w:pPr>
-    </w:p>
-    <w:p>
-      <w:pPr>
-        <w:rPr>
-          <w:rFonts w:hint="eastAsia"/>
-        </w:rPr>
-      </w:pPr>
-    </w:p>
-    <w:p>
-      <w:pPr>
-        <w:rPr>
-          <w:rFonts w:hint="eastAsia"/>
-        </w:rPr>
-      </w:pPr>
-    </w:p>
-    <w:p>
-      <w:pPr>
-        <w:rPr>
-          <w:rFonts w:hint="eastAsia"/>
-        </w:rPr>
-      </w:pPr>
-    </w:p>
-    <w:p>
-      <w:pPr>
-        <w:rPr>
-          <w:rFonts w:hint="eastAsia"/>
-        </w:rPr>
-      </w:pPr>
-    </w:p>
-    <w:p>
-      <w:pPr>
-        <w:rPr>
-          <w:rFonts w:hint="eastAsia"/>
-        </w:rPr>
-      </w:pPr>
-    </w:p>
-    <w:p>
-      <w:pPr>
-        <w:rPr>
-          <w:rFonts w:hint="eastAsia"/>
-        </w:rPr>
-      </w:pPr>
-    </w:p>
-    <w:p>
-      <w:pPr>
-        <w:rPr>
-          <w:rFonts w:hint="eastAsia"/>
-        </w:rPr>
-      </w:pPr>
-    </w:p>
-    <w:p>
-      <w:pPr>
-        <w:rPr>
-          <w:rFonts w:hint="eastAsia"/>
-        </w:rPr>
-      </w:pPr>
-    </w:p>
-    <w:p>
-      <w:pPr>
-        <w:rPr>
-          <w:rFonts w:hint="eastAsia"/>
-        </w:rPr>
-      </w:pPr>
-    </w:p>
-    <w:p>
-      <w:pPr>
-        <w:rPr>
-          <w:rFonts w:hint="eastAsia"/>
-        </w:rPr>
-      </w:pPr>
-    </w:p>
-    <w:p>
-      <w:pPr>
-        <w:rPr>
-          <w:rFonts w:hint="eastAsia"/>
-        </w:rPr>
-      </w:pPr>
-    </w:p>
-    <w:p>
-      <w:pPr>
-        <w:rPr>
-          <w:rFonts w:hint="eastAsia"/>
-        </w:rPr>
-      </w:pPr>
-    </w:p>
-    <w:p>
-      <w:pPr>
-        <w:rPr>
-          <w:rFonts w:hint="eastAsia"/>
-        </w:rPr>
-      </w:pPr>
-    </w:p>
-    <w:p>
-      <w:pPr>
-        <w:rPr>
-          <w:rFonts w:hint="eastAsia"/>
-        </w:rPr>
-      </w:pPr>
-    </w:p>
-    <w:p>
-      <w:pPr>
-        <w:rPr>
-          <w:rFonts w:hint="eastAsia"/>
-        </w:rPr>
-      </w:pPr>
-    </w:p>
-    <w:p>
-      <w:pPr>
-        <w:rPr>
-          <w:rFonts w:hint="eastAsia"/>
-        </w:rPr>
-      </w:pPr>
-    </w:p>
-    <w:p>
-      <w:pPr>
-        <w:rPr>
-          <w:rFonts w:hint="eastAsia"/>
-        </w:rPr>
-      </w:pPr>
-    </w:p>
-    <w:p>
-      <w:pPr>
-        <w:rPr>
-          <w:rFonts w:hint="eastAsia"/>
-        </w:rPr>
-      </w:pPr>
-    </w:p>
-    <w:p>
-      <w:pPr>
-        <w:rPr>
-          <w:rFonts w:hint="eastAsia"/>
-        </w:rPr>
-      </w:pPr>
-    </w:p>
-    <w:p>
-      <w:pPr>
-        <w:rPr>
-          <w:rFonts w:hint="eastAsia"/>
-        </w:rPr>
-      </w:pPr>
-    </w:p>
-    <w:p>
-      <w:pPr>
-        <w:rPr>
-          <w:rFonts w:hint="eastAsia"/>
-        </w:rPr>
-      </w:pPr>
-    </w:p>
-    <w:p>
-      <w:pPr>
-        <w:rPr>
-          <w:rFonts w:hint="eastAsia"/>
-        </w:rPr>
-      </w:pPr>
-    </w:p>
-    <w:p>
-      <w:pPr>
-        <w:rPr>
-          <w:rFonts w:hint="eastAsia"/>
-        </w:rPr>
-      </w:pPr>
-    </w:p>
-    <w:p>
-      <w:pPr>
-        <w:rPr>
-          <w:rFonts w:hint="eastAsia"/>
-        </w:rPr>
-      </w:pPr>
-    </w:p>
-    <w:p>
-      <w:pPr>
-        <w:rPr>
-          <w:rFonts w:hint="eastAsia"/>
-        </w:rPr>
-      </w:pPr>
-    </w:p>
-    <w:p>
-      <w:pPr>
-        <w:rPr>
-          <w:rFonts w:hint="eastAsia"/>
-        </w:rPr>
-      </w:pPr>
-    </w:p>
-    <w:p>
-      <w:pPr>
-        <w:rPr>
-          <w:rFonts w:hint="eastAsia"/>
-        </w:rPr>
-      </w:pPr>
-    </w:p>
-    <w:p>
-      <w:pPr>
-        <w:rPr>
-          <w:rFonts w:hint="eastAsia"/>
-        </w:rPr>
-      </w:pPr>
-    </w:p>
-    <w:p>
-      <w:pPr>
-        <w:rPr>
-          <w:rFonts w:hint="eastAsia"/>
-        </w:rPr>
-      </w:pPr>
-    </w:p>
-    <w:p>
-      <w:pPr>
-        <w:rPr>
-          <w:rFonts w:hint="eastAsia"/>
-        </w:rPr>
-      </w:pPr>
-    </w:p>
-    <w:p>
-      <w:pPr>
-        <w:rPr>
-          <w:rFonts w:hint="eastAsia"/>
-        </w:rPr>
-      </w:pPr>
-    </w:p>
-    <w:p>
-      <w:pPr>
-        <w:rPr>
-          <w:rFonts w:hint="eastAsia"/>
-        </w:rPr>
-      </w:pPr>
-    </w:p>
-    <w:p>
-      <w:pPr>
-        <w:rPr>
-          <w:rFonts w:hint="eastAsia"/>
-        </w:rPr>
-      </w:pPr>
-    </w:p>
-    <w:p>
-      <w:pPr>
-        <w:rPr>
-          <w:rFonts w:hint="eastAsia"/>
-        </w:rPr>
-      </w:pPr>
-    </w:p>
-    <w:p>
-      <w:pPr>
-        <w:rPr>
-          <w:rFonts w:hint="eastAsia"/>
-        </w:rPr>
-      </w:pPr>
-    </w:p>
-    <w:p>
-      <w:pPr>
-        <w:rPr>
-          <w:rFonts w:hint="eastAsia"/>
-        </w:rPr>
-      </w:pPr>
-    </w:p>
-    <w:p>
-      <w:pPr>
-        <w:rPr>
-          <w:rFonts w:hint="eastAsia"/>
-        </w:rPr>
-      </w:pPr>
-    </w:p>
-    <w:p>
-      <w:pPr>
-        <w:rPr>
-          <w:rFonts w:hint="eastAsia"/>
-        </w:rPr>
-      </w:pPr>
-    </w:p>
-    <w:p>
-      <w:pPr>
-        <w:rPr>
-          <w:rFonts w:hint="eastAsia"/>
-        </w:rPr>
-      </w:pPr>
-    </w:p>
-    <w:p>
-      <w:pPr>
-        <w:rPr>
-          <w:rFonts w:hint="eastAsia"/>
-        </w:rPr>
-      </w:pPr>
-    </w:p>
-    <w:p>
-      <w:pPr>
-        <w:rPr>
-          <w:rFonts w:hint="eastAsia"/>
-        </w:rPr>
-      </w:pPr>
       <w:bookmarkStart w:id="59" w:name="_GoBack"/>
       <w:bookmarkEnd w:id="59"/>
-    </w:p>
-    <w:p>
-      <w:pPr>
-        <w:rPr>
-          <w:rFonts w:hint="eastAsia"/>
-        </w:rPr>
-      </w:pPr>
     </w:p>
     <w:tbl>
       <w:tblPr>
@@ -2952,6 +2651,12 @@
             <w:insideH w:val="none" w:color="auto" w:sz="0" w:space="0"/>
             <w:insideV w:val="none" w:color="auto" w:sz="0" w:space="0"/>
           </w:tblBorders>
+          <w:tblCellMar>
+            <w:top w:w="15" w:type="dxa"/>
+            <w:left w:w="15" w:type="dxa"/>
+            <w:bottom w:w="15" w:type="dxa"/>
+            <w:right w:w="15" w:type="dxa"/>
+          </w:tblCellMar>
         </w:tblPrEx>
         <w:trPr>
           <w:trHeight w:val="500" w:hRule="atLeast"/>
@@ -3042,7 +2747,7 @@
                 <w:rFonts w:hint="eastAsia"/>
                 <w:lang w:val="en-US" w:eastAsia="zh-CN"/>
               </w:rPr>
-              <w:t>03</w:t>
+              <w:t>04</w:t>
             </w:r>
             <w:r>
               <w:t>-</w:t>
@@ -3052,7 +2757,7 @@
                 <w:rFonts w:hint="eastAsia"/>
                 <w:lang w:val="en-US" w:eastAsia="zh-CN"/>
               </w:rPr>
-              <w:t>02</w:t>
+              <w:t>22</w:t>
             </w:r>
           </w:p>
         </w:tc>
@@ -3067,6 +2772,12 @@
             <w:insideH w:val="none" w:color="auto" w:sz="0" w:space="0"/>
             <w:insideV w:val="none" w:color="auto" w:sz="0" w:space="0"/>
           </w:tblBorders>
+          <w:tblCellMar>
+            <w:top w:w="15" w:type="dxa"/>
+            <w:left w:w="15" w:type="dxa"/>
+            <w:bottom w:w="15" w:type="dxa"/>
+            <w:right w:w="15" w:type="dxa"/>
+          </w:tblCellMar>
         </w:tblPrEx>
         <w:trPr>
           <w:gridAfter w:val="1"/>
@@ -3365,7 +3076,7 @@
           <w:rFonts w:hint="eastAsia"/>
         </w:rPr>
       </w:pPr>
-      <w:bookmarkStart w:id="1" w:name="_Toc4278"/>
+      <w:bookmarkStart w:id="1" w:name="_Toc11603"/>
       <w:r>
         <w:rPr>
           <w:rFonts w:hint="eastAsia"/>
@@ -3382,7 +3093,7 @@
           <w:lang w:val="en-US" w:eastAsia="zh-CN"/>
         </w:rPr>
       </w:pPr>
-      <w:bookmarkStart w:id="2" w:name="_Toc10965"/>
+      <w:bookmarkStart w:id="2" w:name="_Toc3293"/>
       <w:r>
         <w:rPr>
           <w:rFonts w:hint="eastAsia"/>
@@ -3439,7 +3150,7 @@
           <w:lang w:val="en-US" w:eastAsia="zh-CN"/>
         </w:rPr>
       </w:pPr>
-      <w:bookmarkStart w:id="3" w:name="_Toc19044"/>
+      <w:bookmarkStart w:id="3" w:name="_Toc15856"/>
       <w:r>
         <w:rPr>
           <w:rFonts w:hint="eastAsia"/>
@@ -3475,7 +3186,7 @@
           <w:lang w:val="en-US" w:eastAsia="zh-CN"/>
         </w:rPr>
       </w:pPr>
-      <w:bookmarkStart w:id="4" w:name="_Toc285"/>
+      <w:bookmarkStart w:id="4" w:name="_Toc5587"/>
       <w:r>
         <w:rPr>
           <w:rFonts w:hint="eastAsia"/>
@@ -3510,7 +3221,7 @@
         </w:rPr>
       </w:pPr>
       <w:bookmarkStart w:id="5" w:name="_Toc18055"/>
-      <w:bookmarkStart w:id="6" w:name="_Toc16177"/>
+      <w:bookmarkStart w:id="6" w:name="_Toc32322"/>
       <w:r>
         <w:rPr>
           <w:rFonts w:hint="eastAsia"/>
@@ -3572,7 +3283,7 @@
           <w:lang w:val="en-US" w:eastAsia="zh-CN"/>
         </w:rPr>
       </w:pPr>
-      <w:bookmarkStart w:id="7" w:name="_Toc14058"/>
+      <w:bookmarkStart w:id="7" w:name="_Toc8289"/>
       <w:r>
         <w:rPr>
           <w:rFonts w:hint="eastAsia"/>
@@ -3611,7 +3322,7 @@
           <w:lang w:val="en-US" w:eastAsia="zh-CN"/>
         </w:rPr>
       </w:pPr>
-      <w:bookmarkStart w:id="8" w:name="_Toc28626"/>
+      <w:bookmarkStart w:id="8" w:name="_Toc25780"/>
       <w:r>
         <w:rPr>
           <w:rFonts w:hint="eastAsia"/>
@@ -3651,7 +3362,7 @@
         </w:rPr>
       </w:pPr>
       <w:bookmarkStart w:id="9" w:name="_Toc25592"/>
-      <w:bookmarkStart w:id="10" w:name="_Toc787"/>
+      <w:bookmarkStart w:id="10" w:name="_Toc8408"/>
       <w:r>
         <w:rPr>
           <w:rFonts w:hint="eastAsia"/>
@@ -3672,7 +3383,7 @@
           <w:rFonts w:hint="eastAsia"/>
           <w:lang w:val="en-US" w:eastAsia="zh-CN"/>
         </w:rPr>
-        <w:t>Configure Env</w:t>
+        <w:t>Configure Environment</w:t>
       </w:r>
       <w:bookmarkEnd w:id="10"/>
     </w:p>
@@ -3681,20 +3392,27 @@
         <w:pStyle w:val="3"/>
         <w:bidi w:val="0"/>
         <w:rPr>
-          <w:rFonts w:hint="eastAsia"/>
+          <w:rFonts w:hint="default"/>
           <w:lang w:val="en-US" w:eastAsia="zh-CN"/>
         </w:rPr>
       </w:pPr>
       <w:bookmarkStart w:id="11" w:name="_Toc20809"/>
-      <w:bookmarkStart w:id="12" w:name="_Toc29905"/>
-      <w:r>
-        <w:rPr>
-          <w:rFonts w:hint="eastAsia"/>
-          <w:lang w:val="en-US" w:eastAsia="zh-CN"/>
-        </w:rPr>
-        <w:t>2.1 WINDOWS</w:t>
+      <w:bookmarkStart w:id="12" w:name="_Toc30082"/>
+      <w:r>
+        <w:rPr>
+          <w:rFonts w:hint="eastAsia"/>
+          <w:lang w:val="en-US" w:eastAsia="zh-CN"/>
+        </w:rPr>
+        <w:t xml:space="preserve">2.1 </w:t>
       </w:r>
       <w:bookmarkEnd w:id="11"/>
+      <w:r>
+        <w:rPr>
+          <w:rFonts w:hint="eastAsia"/>
+          <w:lang w:val="en-US" w:eastAsia="zh-CN"/>
+        </w:rPr>
+        <w:t>XEngien Env</w:t>
+      </w:r>
       <w:bookmarkEnd w:id="12"/>
     </w:p>
     <w:p>
@@ -3726,7 +3444,7 @@
           <w:rFonts w:hint="eastAsia"/>
           <w:lang w:val="en-US" w:eastAsia="zh-CN"/>
         </w:rPr>
-        <w:t>Complie and run and debug by vs.</w:t>
+        <w:t>Download address:https://gitee.com/xyry/libxengine</w:t>
       </w:r>
     </w:p>
     <w:p>
@@ -3742,23 +3460,56 @@
           <w:rFonts w:hint="eastAsia"/>
           <w:lang w:val="en-US" w:eastAsia="zh-CN"/>
         </w:rPr>
-        <w:t>Download address:https://gitee.com/xyry/libxengine</w:t>
-      </w:r>
-    </w:p>
-    <w:p>
-      <w:pPr>
-        <w:ind w:firstLine="420"/>
-        <w:rPr>
-          <w:rFonts w:hint="eastAsia"/>
-          <w:lang w:val="en-US" w:eastAsia="zh-CN"/>
-        </w:rPr>
-      </w:pPr>
-      <w:r>
-        <w:rPr>
-          <w:rFonts w:hint="eastAsia"/>
-          <w:lang w:val="en-US" w:eastAsia="zh-CN"/>
-        </w:rPr>
-        <w:t xml:space="preserve">               https://github.com/libxengine/xengine</w:t>
+        <w:t xml:space="preserve">               </w:t>
+      </w:r>
+      <w:r>
+        <w:rPr>
+          <w:rFonts w:hint="eastAsia"/>
+          <w:lang w:val="en-US" w:eastAsia="zh-CN"/>
+        </w:rPr>
+        <w:fldChar w:fldCharType="begin"/>
+      </w:r>
+      <w:r>
+        <w:rPr>
+          <w:rFonts w:hint="eastAsia"/>
+          <w:lang w:val="en-US" w:eastAsia="zh-CN"/>
+        </w:rPr>
+        <w:instrText xml:space="preserve"> HYPERLINK "https://github.com/libxengine/xengine" </w:instrText>
+      </w:r>
+      <w:r>
+        <w:rPr>
+          <w:rFonts w:hint="eastAsia"/>
+          <w:lang w:val="en-US" w:eastAsia="zh-CN"/>
+        </w:rPr>
+        <w:fldChar w:fldCharType="separate"/>
+      </w:r>
+      <w:r>
+        <w:rPr>
+          <w:rStyle w:val="19"/>
+          <w:rFonts w:hint="eastAsia"/>
+          <w:lang w:val="en-US" w:eastAsia="zh-CN"/>
+        </w:rPr>
+        <w:t>https://github.com/libxengine/xengine</w:t>
+      </w:r>
+      <w:r>
+        <w:rPr>
+          <w:rFonts w:hint="eastAsia"/>
+          <w:lang w:val="en-US" w:eastAsia="zh-CN"/>
+        </w:rPr>
+        <w:fldChar w:fldCharType="end"/>
+      </w:r>
+    </w:p>
+    <w:p>
+      <w:pPr>
+        <w:bidi w:val="0"/>
+        <w:ind w:firstLine="420" w:firstLineChars="200"/>
+        <w:rPr>
+          <w:rFonts w:hint="eastAsia"/>
+          <w:lang w:val="en-US" w:eastAsia="zh-CN"/>
+        </w:rPr>
+      </w:pPr>
+      <w:r>
+        <w:t>Configure the environment as described in the XEngine Readme file</w:t>
       </w:r>
     </w:p>
     <w:p>
@@ -3766,18 +3517,18 @@
         <w:pStyle w:val="4"/>
         <w:bidi w:val="0"/>
         <w:rPr>
-          <w:rFonts w:hint="eastAsia"/>
+          <w:rFonts w:hint="default"/>
           <w:lang w:val="en-US" w:eastAsia="zh-CN"/>
         </w:rPr>
       </w:pPr>
       <w:bookmarkStart w:id="13" w:name="_Toc31502"/>
-      <w:bookmarkStart w:id="14" w:name="_Toc11462"/>
-      <w:r>
-        <w:rPr>
-          <w:rFonts w:hint="eastAsia"/>
-          <w:lang w:val="en-US" w:eastAsia="zh-CN"/>
-        </w:rPr>
-        <w:t xml:space="preserve">2.1.1 </w:t>
+      <w:bookmarkStart w:id="14" w:name="_Toc12020"/>
+      <w:r>
+        <w:rPr>
+          <w:rFonts w:hint="eastAsia"/>
+          <w:lang w:val="en-US" w:eastAsia="zh-CN"/>
+        </w:rPr>
+        <w:t>2.</w:t>
       </w:r>
       <w:bookmarkEnd w:id="13"/>
       <w:r>
@@ -3785,25 +3536,9 @@
           <w:rFonts w:hint="eastAsia"/>
           <w:lang w:val="en-US" w:eastAsia="zh-CN"/>
         </w:rPr>
-        <w:t>Configure Environment</w:t>
+        <w:t>2 Windows</w:t>
       </w:r>
       <w:bookmarkEnd w:id="14"/>
-    </w:p>
-    <w:p>
-      <w:pPr>
-        <w:numPr>
-          <w:ilvl w:val="0"/>
-          <w:numId w:val="0"/>
-        </w:numPr>
-        <w:ind w:leftChars="0" w:firstLine="420" w:firstLineChars="200"/>
-      </w:pPr>
-      <w:r>
-        <w:rPr>
-          <w:rFonts w:hint="default"/>
-          <w:lang w:val="en-US" w:eastAsia="zh-CN"/>
-        </w:rPr>
-        <w:t xml:space="preserve">Follow the instructions in the XEngine Readme file to configure the environment. </w:t>
-      </w:r>
     </w:p>
     <w:p>
       <w:pPr>
@@ -3815,7 +3550,7 @@
         </w:rPr>
       </w:pPr>
       <w:bookmarkStart w:id="15" w:name="_Toc13573"/>
-      <w:bookmarkStart w:id="16" w:name="_Toc28233"/>
+      <w:bookmarkStart w:id="16" w:name="_Toc9274"/>
       <w:r>
         <w:rPr>
           <w:rFonts w:hint="eastAsia"/>
@@ -3964,7 +3699,7 @@
         </w:rPr>
       </w:pPr>
       <w:bookmarkStart w:id="17" w:name="_Toc31740"/>
-      <w:bookmarkStart w:id="18" w:name="_Toc31436"/>
+      <w:bookmarkStart w:id="18" w:name="_Toc18372"/>
       <w:r>
         <w:rPr>
           <w:rFonts w:hint="eastAsia"/>
@@ -3985,7 +3720,7 @@
         </w:rPr>
       </w:pPr>
       <w:bookmarkStart w:id="19" w:name="_Toc14452"/>
-      <w:bookmarkStart w:id="20" w:name="_Toc31376"/>
+      <w:bookmarkStart w:id="20" w:name="_Toc23171"/>
       <w:r>
         <w:rPr>
           <w:rFonts w:hint="eastAsia"/>
@@ -4057,7 +3792,7 @@
         </w:rPr>
       </w:pPr>
       <w:bookmarkStart w:id="21" w:name="_Toc16160"/>
-      <w:bookmarkStart w:id="22" w:name="_Toc522"/>
+      <w:bookmarkStart w:id="22" w:name="_Toc21466"/>
       <w:r>
         <w:rPr>
           <w:rFonts w:hint="eastAsia"/>
@@ -4154,7 +3889,7 @@
         </w:rPr>
       </w:pPr>
       <w:bookmarkStart w:id="23" w:name="_Toc26189"/>
-      <w:bookmarkStart w:id="24" w:name="_Toc13114"/>
+      <w:bookmarkStart w:id="24" w:name="_Toc5641"/>
       <w:r>
         <w:rPr>
           <w:rFonts w:hint="eastAsia"/>
@@ -4175,7 +3910,7 @@
         </w:rPr>
       </w:pPr>
       <w:bookmarkStart w:id="25" w:name="_Toc12516"/>
-      <w:bookmarkStart w:id="26" w:name="_Toc29954"/>
+      <w:bookmarkStart w:id="26" w:name="_Toc15376"/>
       <w:r>
         <w:rPr>
           <w:rFonts w:hint="eastAsia"/>
@@ -4260,7 +3995,7 @@
         </w:rPr>
       </w:pPr>
       <w:bookmarkStart w:id="27" w:name="_Toc31670"/>
-      <w:bookmarkStart w:id="28" w:name="_Toc27409"/>
+      <w:bookmarkStart w:id="28" w:name="_Toc24240"/>
       <w:r>
         <w:rPr>
           <w:rFonts w:hint="eastAsia"/>
@@ -4320,7 +4055,7 @@
         </w:rPr>
       </w:pPr>
       <w:bookmarkStart w:id="29" w:name="_Toc6830"/>
-      <w:bookmarkStart w:id="30" w:name="_Toc25695"/>
+      <w:bookmarkStart w:id="30" w:name="_Toc26980"/>
       <w:r>
         <w:rPr>
           <w:rFonts w:hint="eastAsia"/>
@@ -4341,7 +4076,7 @@
         </w:rPr>
       </w:pPr>
       <w:bookmarkStart w:id="31" w:name="_Toc14016"/>
-      <w:bookmarkStart w:id="32" w:name="_Toc31993"/>
+      <w:bookmarkStart w:id="32" w:name="_Toc8064"/>
       <w:r>
         <w:rPr>
           <w:rFonts w:hint="eastAsia"/>
@@ -4403,7 +4138,7 @@
         </w:rPr>
       </w:pPr>
       <w:bookmarkStart w:id="33" w:name="_Toc5653"/>
-      <w:bookmarkStart w:id="34" w:name="_Toc8396"/>
+      <w:bookmarkStart w:id="34" w:name="_Toc12467"/>
       <w:r>
         <w:rPr>
           <w:rFonts w:hint="eastAsia"/>
@@ -4456,503 +4191,6 @@
     </w:p>
     <w:p>
       <w:pPr>
-        <w:rPr>
-          <w:rFonts w:hint="eastAsia" w:ascii="新宋体" w:eastAsia="新宋体" w:cs="新宋体"/>
-          <w:color w:val="A000A0"/>
-          <w:kern w:val="0"/>
-          <w:sz w:val="19"/>
-          <w:szCs w:val="19"/>
-          <w:highlight w:val="white"/>
-        </w:rPr>
-      </w:pPr>
-      <w:r>
-        <w:rPr>
-          <w:rFonts w:ascii="新宋体" w:eastAsia="新宋体" w:cs="新宋体"/>
-          <w:color w:val="000080"/>
-          <w:kern w:val="0"/>
-          <w:sz w:val="19"/>
-          <w:szCs w:val="19"/>
-          <w:highlight w:val="white"/>
-        </w:rPr>
-        <w:t>wHeader</w:t>
-      </w:r>
-      <w:r>
-        <w:rPr>
-          <w:rFonts w:ascii="新宋体" w:eastAsia="新宋体" w:cs="新宋体"/>
-          <w:color w:val="000080"/>
-          <w:kern w:val="0"/>
-          <w:sz w:val="19"/>
-          <w:szCs w:val="19"/>
-        </w:rPr>
-        <w:t xml:space="preserve"> = </w:t>
-      </w:r>
-      <w:r>
-        <w:rPr>
-          <w:rFonts w:hint="eastAsia" w:ascii="新宋体" w:hAnsi="新宋体" w:eastAsia="新宋体"/>
-          <w:color w:val="A000A0"/>
-          <w:sz w:val="19"/>
-          <w:lang w:eastAsia="zh-CN"/>
-        </w:rPr>
-        <w:t>XENGIEN_COMMUNICATION_</w:t>
-      </w:r>
-      <w:r>
-        <w:rPr>
-          <w:rFonts w:hint="eastAsia" w:ascii="新宋体" w:hAnsi="新宋体" w:eastAsia="新宋体"/>
-          <w:color w:val="A000A0"/>
-          <w:sz w:val="19"/>
-        </w:rPr>
-        <w:t>PACKET_PROTOCOL_HEADER</w:t>
-      </w:r>
-    </w:p>
-    <w:p>
-      <w:pPr>
-        <w:rPr>
-          <w:rFonts w:hint="eastAsia" w:ascii="新宋体" w:eastAsia="新宋体" w:cs="新宋体"/>
-          <w:color w:val="A000A0"/>
-          <w:kern w:val="0"/>
-          <w:sz w:val="19"/>
-          <w:szCs w:val="19"/>
-          <w:highlight w:val="white"/>
-        </w:rPr>
-      </w:pPr>
-      <w:r>
-        <w:rPr>
-          <w:rFonts w:ascii="新宋体" w:eastAsia="新宋体" w:cs="新宋体"/>
-          <w:color w:val="000080"/>
-          <w:kern w:val="0"/>
-          <w:sz w:val="19"/>
-          <w:szCs w:val="19"/>
-          <w:highlight w:val="white"/>
-        </w:rPr>
-        <w:t>xhToken</w:t>
-      </w:r>
-      <w:r>
-        <w:rPr>
-          <w:rFonts w:ascii="新宋体" w:eastAsia="新宋体" w:cs="新宋体"/>
-          <w:color w:val="000080"/>
-          <w:kern w:val="0"/>
-          <w:sz w:val="19"/>
-          <w:szCs w:val="19"/>
-        </w:rPr>
-        <w:t xml:space="preserve"> = </w:t>
-      </w:r>
-      <w:r>
-        <w:rPr>
-          <w:rFonts w:hint="eastAsia" w:ascii="新宋体" w:eastAsia="新宋体" w:cs="新宋体"/>
-          <w:color w:val="000080"/>
-          <w:kern w:val="0"/>
-          <w:sz w:val="19"/>
-          <w:szCs w:val="19"/>
-          <w:lang w:val="en-US" w:eastAsia="zh-CN"/>
-        </w:rPr>
-        <w:t>0</w:t>
-      </w:r>
-    </w:p>
-    <w:p>
-      <w:pPr>
-        <w:rPr>
-          <w:rFonts w:ascii="新宋体" w:eastAsia="新宋体" w:cs="新宋体"/>
-          <w:color w:val="6F008A"/>
-          <w:kern w:val="0"/>
-          <w:sz w:val="19"/>
-          <w:szCs w:val="19"/>
-        </w:rPr>
-      </w:pPr>
-      <w:r>
-        <w:rPr>
-          <w:rFonts w:ascii="新宋体" w:eastAsia="新宋体" w:cs="新宋体"/>
-          <w:color w:val="000080"/>
-          <w:kern w:val="0"/>
-          <w:sz w:val="19"/>
-          <w:szCs w:val="19"/>
-          <w:highlight w:val="white"/>
-        </w:rPr>
-        <w:t>unOperatorType</w:t>
-      </w:r>
-      <w:r>
-        <w:rPr>
-          <w:rFonts w:ascii="新宋体" w:eastAsia="新宋体" w:cs="新宋体"/>
-          <w:color w:val="000080"/>
-          <w:kern w:val="0"/>
-          <w:sz w:val="19"/>
-          <w:szCs w:val="19"/>
-        </w:rPr>
-        <w:t xml:space="preserve"> = </w:t>
-      </w:r>
-      <w:r>
-        <w:rPr>
-          <w:rFonts w:hint="eastAsia" w:ascii="新宋体" w:hAnsi="新宋体" w:eastAsia="新宋体"/>
-          <w:color w:val="A000A0"/>
-          <w:sz w:val="19"/>
-          <w:lang w:eastAsia="zh-CN"/>
-        </w:rPr>
-        <w:t>ENUM_XENGINE_COMMUNICATION_</w:t>
-      </w:r>
-      <w:r>
-        <w:rPr>
-          <w:rFonts w:hint="eastAsia" w:ascii="新宋体" w:hAnsi="新宋体" w:eastAsia="新宋体"/>
-          <w:color w:val="A000A0"/>
-          <w:sz w:val="19"/>
-        </w:rPr>
-        <w:t>PROTOCOL_TYPE_XMQ</w:t>
-      </w:r>
-    </w:p>
-    <w:p>
-      <w:pPr>
-        <w:rPr>
-          <w:rFonts w:ascii="新宋体" w:eastAsia="新宋体" w:cs="新宋体"/>
-          <w:color w:val="6F008A"/>
-          <w:kern w:val="0"/>
-          <w:sz w:val="19"/>
-          <w:szCs w:val="19"/>
-        </w:rPr>
-      </w:pPr>
-      <w:r>
-        <w:rPr>
-          <w:rFonts w:ascii="新宋体" w:eastAsia="新宋体" w:cs="新宋体"/>
-          <w:color w:val="000080"/>
-          <w:kern w:val="0"/>
-          <w:sz w:val="19"/>
-          <w:szCs w:val="19"/>
-          <w:highlight w:val="white"/>
-        </w:rPr>
-        <w:t>unOperatorCode</w:t>
-      </w:r>
-      <w:r>
-        <w:rPr>
-          <w:rFonts w:hint="eastAsia" w:ascii="新宋体" w:eastAsia="新宋体" w:cs="新宋体"/>
-          <w:color w:val="000080"/>
-          <w:kern w:val="0"/>
-          <w:sz w:val="19"/>
-          <w:szCs w:val="19"/>
-          <w:highlight w:val="white"/>
-          <w:lang w:val="en-US" w:eastAsia="zh-CN"/>
-        </w:rPr>
-        <w:t xml:space="preserve"> </w:t>
-      </w:r>
-      <w:r>
-        <w:rPr>
-          <w:rFonts w:ascii="新宋体" w:eastAsia="新宋体" w:cs="新宋体"/>
-          <w:color w:val="000080"/>
-          <w:kern w:val="0"/>
-          <w:sz w:val="19"/>
-          <w:szCs w:val="19"/>
-        </w:rPr>
-        <w:t>=</w:t>
-      </w:r>
-      <w:r>
-        <w:rPr>
-          <w:rFonts w:ascii="新宋体" w:eastAsia="新宋体" w:cs="新宋体"/>
-          <w:color w:val="6F008A"/>
-          <w:kern w:val="0"/>
-          <w:sz w:val="19"/>
-          <w:szCs w:val="19"/>
-          <w:highlight w:val="white"/>
-        </w:rPr>
-        <w:t xml:space="preserve"> </w:t>
-      </w:r>
-      <w:r>
-        <w:rPr>
-          <w:rFonts w:hint="eastAsia" w:ascii="新宋体" w:hAnsi="新宋体" w:eastAsia="新宋体"/>
-          <w:color w:val="A000A0"/>
-          <w:sz w:val="19"/>
-          <w:lang w:eastAsia="zh-CN"/>
-        </w:rPr>
-        <w:t>XENGINE_COMMUNICATION_PROTOCOL_</w:t>
-      </w:r>
-      <w:r>
-        <w:rPr>
-          <w:rFonts w:hint="eastAsia" w:ascii="新宋体" w:hAnsi="新宋体" w:eastAsia="新宋体"/>
-          <w:color w:val="A000A0"/>
-          <w:sz w:val="19"/>
-        </w:rPr>
-        <w:t>OPERATOR_CODE_MQ_</w:t>
-      </w:r>
-      <w:r>
-        <w:rPr>
-          <w:rFonts w:hint="eastAsia" w:ascii="新宋体" w:hAnsi="新宋体" w:eastAsia="新宋体"/>
-          <w:color w:val="A000A0"/>
-          <w:sz w:val="19"/>
-          <w:lang w:val="en-US" w:eastAsia="zh-CN"/>
-        </w:rPr>
-        <w:t>REQ</w:t>
-      </w:r>
-      <w:r>
-        <w:rPr>
-          <w:rFonts w:hint="eastAsia" w:ascii="新宋体" w:hAnsi="新宋体" w:eastAsia="新宋体"/>
-          <w:color w:val="A000A0"/>
-          <w:sz w:val="19"/>
-        </w:rPr>
-        <w:t>POST</w:t>
-      </w:r>
-    </w:p>
-    <w:p>
-      <w:pPr>
-        <w:rPr>
-          <w:rFonts w:hint="default" w:ascii="新宋体" w:hAnsi="新宋体" w:eastAsia="新宋体"/>
-          <w:color w:val="000000"/>
-          <w:sz w:val="19"/>
-          <w:lang w:val="en-US" w:eastAsia="zh-CN"/>
-        </w:rPr>
-      </w:pPr>
-      <w:r>
-        <w:rPr>
-          <w:rFonts w:ascii="新宋体" w:eastAsia="新宋体" w:cs="新宋体"/>
-          <w:color w:val="000080"/>
-          <w:kern w:val="0"/>
-          <w:sz w:val="19"/>
-          <w:szCs w:val="19"/>
-          <w:highlight w:val="white"/>
-        </w:rPr>
-        <w:t>unPacketSize</w:t>
-      </w:r>
-      <w:r>
-        <w:rPr>
-          <w:rFonts w:hint="eastAsia" w:ascii="新宋体" w:eastAsia="新宋体" w:cs="新宋体"/>
-          <w:color w:val="000080"/>
-          <w:kern w:val="0"/>
-          <w:sz w:val="19"/>
-          <w:szCs w:val="19"/>
-          <w:highlight w:val="white"/>
-          <w:lang w:val="en-US" w:eastAsia="zh-CN"/>
-        </w:rPr>
-        <w:t xml:space="preserve"> </w:t>
-      </w:r>
-      <w:r>
-        <w:rPr>
-          <w:rFonts w:ascii="新宋体" w:eastAsia="新宋体" w:cs="新宋体"/>
-          <w:color w:val="000080"/>
-          <w:kern w:val="0"/>
-          <w:sz w:val="19"/>
-          <w:szCs w:val="19"/>
-        </w:rPr>
-        <w:t>=</w:t>
-      </w:r>
-      <w:r>
-        <w:rPr>
-          <w:rFonts w:hint="eastAsia" w:ascii="新宋体" w:eastAsia="新宋体" w:cs="新宋体"/>
-          <w:color w:val="000080"/>
-          <w:kern w:val="0"/>
-          <w:sz w:val="19"/>
-          <w:szCs w:val="19"/>
-          <w:lang w:val="en-US" w:eastAsia="zh-CN"/>
-        </w:rPr>
-        <w:t xml:space="preserve"> </w:t>
-      </w:r>
-      <w:r>
-        <w:rPr>
-          <w:rFonts w:hint="eastAsia" w:ascii="新宋体" w:hAnsi="新宋体" w:eastAsia="新宋体"/>
-          <w:color w:val="000000"/>
-          <w:sz w:val="19"/>
-          <w:lang w:val="en-US" w:eastAsia="zh-CN"/>
-        </w:rPr>
-        <w:t>MSGLEN</w:t>
-      </w:r>
-    </w:p>
-    <w:p>
-      <w:pPr>
-        <w:rPr>
-          <w:rFonts w:hint="eastAsia" w:ascii="新宋体" w:hAnsi="新宋体" w:eastAsia="新宋体"/>
-          <w:color w:val="000080"/>
-          <w:sz w:val="19"/>
-          <w:lang w:val="en-US" w:eastAsia="zh-CN"/>
-        </w:rPr>
-      </w:pPr>
-      <w:r>
-        <w:rPr>
-          <w:rFonts w:hint="eastAsia" w:ascii="新宋体" w:hAnsi="新宋体" w:eastAsia="新宋体"/>
-          <w:color w:val="000080"/>
-          <w:sz w:val="19"/>
-        </w:rPr>
-        <w:t>byVersion</w:t>
-      </w:r>
-      <w:r>
-        <w:rPr>
-          <w:rFonts w:hint="eastAsia" w:ascii="新宋体" w:hAnsi="新宋体" w:eastAsia="新宋体"/>
-          <w:color w:val="000080"/>
-          <w:sz w:val="19"/>
-          <w:lang w:val="en-US" w:eastAsia="zh-CN"/>
-        </w:rPr>
-        <w:t xml:space="preserve"> = 1</w:t>
-      </w:r>
-    </w:p>
-    <w:p>
-      <w:pPr>
-        <w:rPr>
-          <w:rFonts w:hint="default" w:ascii="新宋体" w:eastAsia="新宋体" w:cs="新宋体"/>
-          <w:color w:val="000080"/>
-          <w:kern w:val="0"/>
-          <w:sz w:val="19"/>
-          <w:szCs w:val="19"/>
-          <w:lang w:val="en-US" w:eastAsia="zh-CN"/>
-        </w:rPr>
-      </w:pPr>
-      <w:r>
-        <w:rPr>
-          <w:rFonts w:hint="eastAsia" w:ascii="新宋体" w:eastAsia="新宋体" w:cs="新宋体"/>
-          <w:color w:val="000080"/>
-          <w:kern w:val="0"/>
-          <w:sz w:val="19"/>
-          <w:szCs w:val="19"/>
-          <w:highlight w:val="white"/>
-          <w:lang w:val="en-US" w:eastAsia="zh-CN"/>
-        </w:rPr>
-        <w:t>by</w:t>
-      </w:r>
-      <w:r>
-        <w:rPr>
-          <w:rFonts w:hint="eastAsia" w:ascii="新宋体" w:eastAsia="新宋体" w:cs="新宋体"/>
-          <w:color w:val="000080"/>
-          <w:kern w:val="0"/>
-          <w:sz w:val="19"/>
-          <w:szCs w:val="19"/>
-          <w:highlight w:val="white"/>
-        </w:rPr>
-        <w:t>IsReply</w:t>
-      </w:r>
-      <w:r>
-        <w:rPr>
-          <w:rFonts w:ascii="新宋体" w:eastAsia="新宋体" w:cs="新宋体"/>
-          <w:color w:val="000080"/>
-          <w:kern w:val="0"/>
-          <w:sz w:val="19"/>
-          <w:szCs w:val="19"/>
-        </w:rPr>
-        <w:t xml:space="preserve"> = </w:t>
-      </w:r>
-      <w:r>
-        <w:rPr>
-          <w:rFonts w:hint="eastAsia" w:ascii="新宋体" w:eastAsia="新宋体" w:cs="新宋体"/>
-          <w:color w:val="000080"/>
-          <w:kern w:val="0"/>
-          <w:sz w:val="19"/>
-          <w:szCs w:val="19"/>
-          <w:lang w:val="en-US" w:eastAsia="zh-CN"/>
-        </w:rPr>
-        <w:t>TRUE</w:t>
-      </w:r>
-    </w:p>
-    <w:p>
-      <w:pPr>
-        <w:rPr>
-          <w:rFonts w:hint="default" w:ascii="新宋体" w:eastAsia="新宋体" w:cs="新宋体"/>
-          <w:color w:val="000080"/>
-          <w:kern w:val="0"/>
-          <w:sz w:val="19"/>
-          <w:szCs w:val="19"/>
-          <w:lang w:val="en-US" w:eastAsia="zh-CN"/>
-        </w:rPr>
-      </w:pPr>
-      <w:r>
-        <w:rPr>
-          <w:rFonts w:hint="eastAsia" w:ascii="新宋体" w:hAnsi="新宋体" w:eastAsia="新宋体"/>
-          <w:color w:val="000080"/>
-          <w:sz w:val="19"/>
-        </w:rPr>
-        <w:t>wReserve</w:t>
-      </w:r>
-      <w:r>
-        <w:rPr>
-          <w:rFonts w:hint="eastAsia" w:ascii="新宋体" w:hAnsi="新宋体" w:eastAsia="新宋体"/>
-          <w:color w:val="000080"/>
-          <w:sz w:val="19"/>
-          <w:lang w:val="en-US" w:eastAsia="zh-CN"/>
-        </w:rPr>
-        <w:t xml:space="preserve"> = 0</w:t>
-      </w:r>
-    </w:p>
-    <w:p>
-      <w:pPr>
-        <w:rPr>
-          <w:rFonts w:ascii="新宋体" w:eastAsia="新宋体" w:cs="新宋体"/>
-          <w:color w:val="000080"/>
-          <w:kern w:val="0"/>
-          <w:sz w:val="19"/>
-          <w:szCs w:val="19"/>
-        </w:rPr>
-      </w:pPr>
-      <w:r>
-        <w:rPr>
-          <w:rFonts w:ascii="新宋体" w:eastAsia="新宋体" w:cs="新宋体"/>
-          <w:color w:val="000080"/>
-          <w:kern w:val="0"/>
-          <w:sz w:val="19"/>
-          <w:szCs w:val="19"/>
-          <w:highlight w:val="white"/>
-        </w:rPr>
-        <w:t>wPacketSerial</w:t>
-      </w:r>
-      <w:r>
-        <w:rPr>
-          <w:rFonts w:ascii="新宋体" w:eastAsia="新宋体" w:cs="新宋体"/>
-          <w:color w:val="000080"/>
-          <w:kern w:val="0"/>
-          <w:sz w:val="19"/>
-          <w:szCs w:val="19"/>
-        </w:rPr>
-        <w:t xml:space="preserve"> = 0</w:t>
-      </w:r>
-    </w:p>
-    <w:p>
-      <w:pPr>
-        <w:rPr>
-          <w:rFonts w:hint="eastAsia" w:ascii="新宋体" w:hAnsi="新宋体" w:eastAsia="新宋体"/>
-          <w:color w:val="A000A0"/>
-          <w:sz w:val="19"/>
-        </w:rPr>
-      </w:pPr>
-      <w:r>
-        <w:rPr>
-          <w:rFonts w:ascii="新宋体" w:eastAsia="新宋体" w:cs="新宋体"/>
-          <w:color w:val="000080"/>
-          <w:kern w:val="0"/>
-          <w:sz w:val="19"/>
-          <w:szCs w:val="19"/>
-          <w:highlight w:val="white"/>
-        </w:rPr>
-        <w:t>wTail</w:t>
-      </w:r>
-      <w:r>
-        <w:rPr>
-          <w:rFonts w:ascii="新宋体" w:eastAsia="新宋体" w:cs="新宋体"/>
-          <w:color w:val="000080"/>
-          <w:kern w:val="0"/>
-          <w:sz w:val="19"/>
-          <w:szCs w:val="19"/>
-        </w:rPr>
-        <w:t xml:space="preserve"> =</w:t>
-      </w:r>
-      <w:r>
-        <w:rPr>
-          <w:rFonts w:hint="eastAsia" w:ascii="新宋体" w:eastAsia="新宋体" w:cs="新宋体"/>
-          <w:color w:val="000080"/>
-          <w:kern w:val="0"/>
-          <w:sz w:val="19"/>
-          <w:szCs w:val="19"/>
-          <w:lang w:val="en-US" w:eastAsia="zh-CN"/>
-        </w:rPr>
-        <w:t xml:space="preserve"> </w:t>
-      </w:r>
-      <w:r>
-        <w:rPr>
-          <w:rFonts w:hint="eastAsia" w:ascii="新宋体" w:hAnsi="新宋体" w:eastAsia="新宋体"/>
-          <w:color w:val="A000A0"/>
-          <w:sz w:val="19"/>
-          <w:lang w:eastAsia="zh-CN"/>
-        </w:rPr>
-        <w:t>XENGIEN_COMMUNICATION_</w:t>
-      </w:r>
-      <w:r>
-        <w:rPr>
-          <w:rFonts w:hint="eastAsia" w:ascii="新宋体" w:hAnsi="新宋体" w:eastAsia="新宋体"/>
-          <w:color w:val="A000A0"/>
-          <w:sz w:val="19"/>
-        </w:rPr>
-        <w:t>PACKET_PROTOCOL_TAIL</w:t>
-      </w:r>
-    </w:p>
-    <w:p>
-      <w:pPr>
         <w:ind w:firstLine="420" w:firstLineChars="200"/>
         <w:rPr>
           <w:rFonts w:hint="default" w:eastAsiaTheme="minorEastAsia"/>
@@ -5002,505 +4240,6 @@
     </w:p>
     <w:p>
       <w:pPr>
-        <w:rPr>
-          <w:rFonts w:hint="eastAsia" w:ascii="新宋体" w:eastAsia="新宋体" w:cs="新宋体"/>
-          <w:color w:val="A000A0"/>
-          <w:kern w:val="0"/>
-          <w:sz w:val="19"/>
-          <w:szCs w:val="19"/>
-          <w:highlight w:val="white"/>
-        </w:rPr>
-      </w:pPr>
-      <w:r>
-        <w:rPr>
-          <w:rFonts w:ascii="新宋体" w:eastAsia="新宋体" w:cs="新宋体"/>
-          <w:color w:val="000080"/>
-          <w:kern w:val="0"/>
-          <w:sz w:val="19"/>
-          <w:szCs w:val="19"/>
-          <w:highlight w:val="white"/>
-        </w:rPr>
-        <w:t>wHeader</w:t>
-      </w:r>
-      <w:r>
-        <w:rPr>
-          <w:rFonts w:ascii="新宋体" w:eastAsia="新宋体" w:cs="新宋体"/>
-          <w:color w:val="000080"/>
-          <w:kern w:val="0"/>
-          <w:sz w:val="19"/>
-          <w:szCs w:val="19"/>
-        </w:rPr>
-        <w:t xml:space="preserve"> = </w:t>
-      </w:r>
-      <w:r>
-        <w:rPr>
-          <w:rFonts w:hint="eastAsia" w:ascii="新宋体" w:hAnsi="新宋体" w:eastAsia="新宋体"/>
-          <w:color w:val="A000A0"/>
-          <w:sz w:val="19"/>
-          <w:lang w:eastAsia="zh-CN"/>
-        </w:rPr>
-        <w:t>XENGIEN_COMMUNICATION_</w:t>
-      </w:r>
-      <w:r>
-        <w:rPr>
-          <w:rFonts w:hint="eastAsia" w:ascii="新宋体" w:hAnsi="新宋体" w:eastAsia="新宋体"/>
-          <w:color w:val="A000A0"/>
-          <w:sz w:val="19"/>
-        </w:rPr>
-        <w:t>PACKET_PROTOCOL_HEADER</w:t>
-      </w:r>
-    </w:p>
-    <w:p>
-      <w:pPr>
-        <w:rPr>
-          <w:rFonts w:hint="eastAsia" w:ascii="新宋体" w:eastAsia="新宋体" w:cs="新宋体"/>
-          <w:color w:val="A000A0"/>
-          <w:kern w:val="0"/>
-          <w:sz w:val="19"/>
-          <w:szCs w:val="19"/>
-          <w:highlight w:val="white"/>
-        </w:rPr>
-      </w:pPr>
-      <w:r>
-        <w:rPr>
-          <w:rFonts w:ascii="新宋体" w:eastAsia="新宋体" w:cs="新宋体"/>
-          <w:color w:val="000080"/>
-          <w:kern w:val="0"/>
-          <w:sz w:val="19"/>
-          <w:szCs w:val="19"/>
-          <w:highlight w:val="white"/>
-        </w:rPr>
-        <w:t>xhToken</w:t>
-      </w:r>
-      <w:r>
-        <w:rPr>
-          <w:rFonts w:ascii="新宋体" w:eastAsia="新宋体" w:cs="新宋体"/>
-          <w:color w:val="000080"/>
-          <w:kern w:val="0"/>
-          <w:sz w:val="19"/>
-          <w:szCs w:val="19"/>
-        </w:rPr>
-        <w:t xml:space="preserve"> = </w:t>
-      </w:r>
-      <w:r>
-        <w:rPr>
-          <w:rFonts w:hint="eastAsia" w:ascii="新宋体" w:eastAsia="新宋体" w:cs="新宋体"/>
-          <w:color w:val="000080"/>
-          <w:kern w:val="0"/>
-          <w:sz w:val="19"/>
-          <w:szCs w:val="19"/>
-          <w:lang w:val="en-US" w:eastAsia="zh-CN"/>
-        </w:rPr>
-        <w:t>0</w:t>
-      </w:r>
-    </w:p>
-    <w:p>
-      <w:pPr>
-        <w:rPr>
-          <w:rFonts w:ascii="新宋体" w:eastAsia="新宋体" w:cs="新宋体"/>
-          <w:color w:val="6F008A"/>
-          <w:kern w:val="0"/>
-          <w:sz w:val="19"/>
-          <w:szCs w:val="19"/>
-        </w:rPr>
-      </w:pPr>
-      <w:r>
-        <w:rPr>
-          <w:rFonts w:ascii="新宋体" w:eastAsia="新宋体" w:cs="新宋体"/>
-          <w:color w:val="000080"/>
-          <w:kern w:val="0"/>
-          <w:sz w:val="19"/>
-          <w:szCs w:val="19"/>
-          <w:highlight w:val="white"/>
-        </w:rPr>
-        <w:t>unOperatorType</w:t>
-      </w:r>
-      <w:r>
-        <w:rPr>
-          <w:rFonts w:ascii="新宋体" w:eastAsia="新宋体" w:cs="新宋体"/>
-          <w:color w:val="000080"/>
-          <w:kern w:val="0"/>
-          <w:sz w:val="19"/>
-          <w:szCs w:val="19"/>
-        </w:rPr>
-        <w:t xml:space="preserve"> = </w:t>
-      </w:r>
-      <w:r>
-        <w:rPr>
-          <w:rFonts w:hint="eastAsia" w:ascii="新宋体" w:hAnsi="新宋体" w:eastAsia="新宋体"/>
-          <w:color w:val="A000A0"/>
-          <w:sz w:val="19"/>
-          <w:lang w:eastAsia="zh-CN"/>
-        </w:rPr>
-        <w:t>ENUM_XENGINE_COMMUNICATION_</w:t>
-      </w:r>
-      <w:r>
-        <w:rPr>
-          <w:rFonts w:hint="eastAsia" w:ascii="新宋体" w:hAnsi="新宋体" w:eastAsia="新宋体"/>
-          <w:color w:val="A000A0"/>
-          <w:sz w:val="19"/>
-        </w:rPr>
-        <w:t>PROTOCOL_TYPE_XMQ</w:t>
-      </w:r>
-    </w:p>
-    <w:p>
-      <w:pPr>
-        <w:rPr>
-          <w:rFonts w:ascii="新宋体" w:eastAsia="新宋体" w:cs="新宋体"/>
-          <w:color w:val="6F008A"/>
-          <w:kern w:val="0"/>
-          <w:sz w:val="19"/>
-          <w:szCs w:val="19"/>
-        </w:rPr>
-      </w:pPr>
-      <w:r>
-        <w:rPr>
-          <w:rFonts w:ascii="新宋体" w:eastAsia="新宋体" w:cs="新宋体"/>
-          <w:color w:val="000080"/>
-          <w:kern w:val="0"/>
-          <w:sz w:val="19"/>
-          <w:szCs w:val="19"/>
-          <w:highlight w:val="white"/>
-        </w:rPr>
-        <w:t>unOperatorCode</w:t>
-      </w:r>
-      <w:r>
-        <w:rPr>
-          <w:rFonts w:hint="eastAsia" w:ascii="新宋体" w:eastAsia="新宋体" w:cs="新宋体"/>
-          <w:color w:val="000080"/>
-          <w:kern w:val="0"/>
-          <w:sz w:val="19"/>
-          <w:szCs w:val="19"/>
-          <w:highlight w:val="white"/>
-          <w:lang w:val="en-US" w:eastAsia="zh-CN"/>
-        </w:rPr>
-        <w:t xml:space="preserve"> </w:t>
-      </w:r>
-      <w:r>
-        <w:rPr>
-          <w:rFonts w:ascii="新宋体" w:eastAsia="新宋体" w:cs="新宋体"/>
-          <w:color w:val="000080"/>
-          <w:kern w:val="0"/>
-          <w:sz w:val="19"/>
-          <w:szCs w:val="19"/>
-        </w:rPr>
-        <w:t>=</w:t>
-      </w:r>
-      <w:r>
-        <w:rPr>
-          <w:rFonts w:ascii="新宋体" w:eastAsia="新宋体" w:cs="新宋体"/>
-          <w:color w:val="6F008A"/>
-          <w:kern w:val="0"/>
-          <w:sz w:val="19"/>
-          <w:szCs w:val="19"/>
-          <w:highlight w:val="white"/>
-        </w:rPr>
-        <w:t xml:space="preserve"> </w:t>
-      </w:r>
-      <w:r>
-        <w:rPr>
-          <w:rFonts w:hint="eastAsia" w:ascii="新宋体" w:hAnsi="新宋体" w:eastAsia="新宋体"/>
-          <w:color w:val="A000A0"/>
-          <w:sz w:val="19"/>
-          <w:lang w:eastAsia="zh-CN"/>
-        </w:rPr>
-        <w:t>XENGINE_COMMUNICATION_PROTOCOL_</w:t>
-      </w:r>
-      <w:r>
-        <w:rPr>
-          <w:rFonts w:hint="eastAsia" w:ascii="新宋体" w:hAnsi="新宋体" w:eastAsia="新宋体"/>
-          <w:color w:val="A000A0"/>
-          <w:sz w:val="19"/>
-        </w:rPr>
-        <w:t>OPERATOR_CODE_MQ_</w:t>
-      </w:r>
-      <w:r>
-        <w:rPr>
-          <w:rFonts w:hint="eastAsia" w:ascii="新宋体" w:hAnsi="新宋体" w:eastAsia="新宋体"/>
-          <w:color w:val="A000A0"/>
-          <w:sz w:val="19"/>
-          <w:lang w:val="en-US" w:eastAsia="zh-CN"/>
-        </w:rPr>
-        <w:t>REP</w:t>
-      </w:r>
-      <w:r>
-        <w:rPr>
-          <w:rFonts w:hint="eastAsia" w:ascii="新宋体" w:hAnsi="新宋体" w:eastAsia="新宋体"/>
-          <w:color w:val="A000A0"/>
-          <w:sz w:val="19"/>
-        </w:rPr>
-        <w:t>POST</w:t>
-      </w:r>
-    </w:p>
-    <w:p>
-      <w:pPr>
-        <w:rPr>
-          <w:rFonts w:hint="eastAsia" w:ascii="新宋体" w:eastAsia="新宋体" w:cs="新宋体"/>
-          <w:color w:val="000080"/>
-          <w:kern w:val="0"/>
-          <w:sz w:val="19"/>
-          <w:szCs w:val="19"/>
-          <w:lang w:val="en-US" w:eastAsia="zh-CN"/>
-        </w:rPr>
-      </w:pPr>
-      <w:r>
-        <w:rPr>
-          <w:rFonts w:ascii="新宋体" w:eastAsia="新宋体" w:cs="新宋体"/>
-          <w:color w:val="000080"/>
-          <w:kern w:val="0"/>
-          <w:sz w:val="19"/>
-          <w:szCs w:val="19"/>
-          <w:highlight w:val="white"/>
-        </w:rPr>
-        <w:t>unPacketSize</w:t>
-      </w:r>
-      <w:r>
-        <w:rPr>
-          <w:rFonts w:hint="eastAsia" w:ascii="新宋体" w:eastAsia="新宋体" w:cs="新宋体"/>
-          <w:color w:val="000080"/>
-          <w:kern w:val="0"/>
-          <w:sz w:val="19"/>
-          <w:szCs w:val="19"/>
-          <w:highlight w:val="white"/>
-          <w:lang w:val="en-US" w:eastAsia="zh-CN"/>
-        </w:rPr>
-        <w:t xml:space="preserve"> </w:t>
-      </w:r>
-      <w:r>
-        <w:rPr>
-          <w:rFonts w:ascii="新宋体" w:eastAsia="新宋体" w:cs="新宋体"/>
-          <w:color w:val="000080"/>
-          <w:kern w:val="0"/>
-          <w:sz w:val="19"/>
-          <w:szCs w:val="19"/>
-        </w:rPr>
-        <w:t>=</w:t>
-      </w:r>
-      <w:r>
-        <w:rPr>
-          <w:rFonts w:hint="eastAsia" w:ascii="新宋体" w:eastAsia="新宋体" w:cs="新宋体"/>
-          <w:color w:val="000080"/>
-          <w:kern w:val="0"/>
-          <w:sz w:val="19"/>
-          <w:szCs w:val="19"/>
-          <w:lang w:val="en-US" w:eastAsia="zh-CN"/>
-        </w:rPr>
-        <w:t xml:space="preserve"> </w:t>
-      </w:r>
-      <w:r>
-        <w:rPr>
-          <w:rFonts w:hint="eastAsia" w:ascii="新宋体" w:hAnsi="新宋体" w:eastAsia="新宋体"/>
-          <w:color w:val="0000FF"/>
-          <w:sz w:val="19"/>
-          <w:lang w:val="en-US" w:eastAsia="zh-CN"/>
-        </w:rPr>
-        <w:t>0</w:t>
-      </w:r>
-    </w:p>
-    <w:p>
-      <w:pPr>
-        <w:rPr>
-          <w:rFonts w:hint="eastAsia" w:ascii="新宋体" w:hAnsi="新宋体" w:eastAsia="新宋体"/>
-          <w:color w:val="000080"/>
-          <w:sz w:val="19"/>
-          <w:lang w:val="en-US" w:eastAsia="zh-CN"/>
-        </w:rPr>
-      </w:pPr>
-      <w:r>
-        <w:rPr>
-          <w:rFonts w:hint="eastAsia" w:ascii="新宋体" w:hAnsi="新宋体" w:eastAsia="新宋体"/>
-          <w:color w:val="000080"/>
-          <w:sz w:val="19"/>
-        </w:rPr>
-        <w:t>byVersion</w:t>
-      </w:r>
-      <w:r>
-        <w:rPr>
-          <w:rFonts w:hint="eastAsia" w:ascii="新宋体" w:hAnsi="新宋体" w:eastAsia="新宋体"/>
-          <w:color w:val="000080"/>
-          <w:sz w:val="19"/>
-          <w:lang w:val="en-US" w:eastAsia="zh-CN"/>
-        </w:rPr>
-        <w:t xml:space="preserve"> = 1</w:t>
-      </w:r>
-    </w:p>
-    <w:p>
-      <w:pPr>
-        <w:rPr>
-          <w:rFonts w:hint="default" w:ascii="新宋体" w:eastAsia="新宋体" w:cs="新宋体"/>
-          <w:color w:val="000080"/>
-          <w:kern w:val="0"/>
-          <w:sz w:val="19"/>
-          <w:szCs w:val="19"/>
-          <w:lang w:val="en-US" w:eastAsia="zh-CN"/>
-        </w:rPr>
-      </w:pPr>
-      <w:r>
-        <w:rPr>
-          <w:rFonts w:hint="eastAsia" w:ascii="新宋体" w:eastAsia="新宋体" w:cs="新宋体"/>
-          <w:color w:val="000080"/>
-          <w:kern w:val="0"/>
-          <w:sz w:val="19"/>
-          <w:szCs w:val="19"/>
-          <w:highlight w:val="white"/>
-          <w:lang w:val="en-US" w:eastAsia="zh-CN"/>
-        </w:rPr>
-        <w:t>by</w:t>
-      </w:r>
-      <w:r>
-        <w:rPr>
-          <w:rFonts w:hint="eastAsia" w:ascii="新宋体" w:eastAsia="新宋体" w:cs="新宋体"/>
-          <w:color w:val="000080"/>
-          <w:kern w:val="0"/>
-          <w:sz w:val="19"/>
-          <w:szCs w:val="19"/>
-          <w:highlight w:val="white"/>
-        </w:rPr>
-        <w:t>IsReply</w:t>
-      </w:r>
-      <w:r>
-        <w:rPr>
-          <w:rFonts w:ascii="新宋体" w:eastAsia="新宋体" w:cs="新宋体"/>
-          <w:color w:val="000080"/>
-          <w:kern w:val="0"/>
-          <w:sz w:val="19"/>
-          <w:szCs w:val="19"/>
-        </w:rPr>
-        <w:t xml:space="preserve"> = </w:t>
-      </w:r>
-      <w:r>
-        <w:rPr>
-          <w:rFonts w:hint="eastAsia" w:ascii="新宋体" w:eastAsia="新宋体" w:cs="新宋体"/>
-          <w:color w:val="000080"/>
-          <w:kern w:val="0"/>
-          <w:sz w:val="19"/>
-          <w:szCs w:val="19"/>
-          <w:lang w:val="en-US" w:eastAsia="zh-CN"/>
-        </w:rPr>
-        <w:t>FALSE</w:t>
-      </w:r>
-    </w:p>
-    <w:p>
-      <w:pPr>
-        <w:rPr>
-          <w:rFonts w:hint="default" w:ascii="新宋体" w:eastAsia="新宋体" w:cs="新宋体"/>
-          <w:color w:val="000080"/>
-          <w:kern w:val="0"/>
-          <w:sz w:val="19"/>
-          <w:szCs w:val="19"/>
-          <w:lang w:val="en-US" w:eastAsia="zh-CN"/>
-        </w:rPr>
-      </w:pPr>
-      <w:r>
-        <w:rPr>
-          <w:rFonts w:hint="eastAsia" w:ascii="新宋体" w:hAnsi="新宋体" w:eastAsia="新宋体"/>
-          <w:color w:val="000080"/>
-          <w:sz w:val="19"/>
-        </w:rPr>
-        <w:t>wReserve</w:t>
-      </w:r>
-      <w:r>
-        <w:rPr>
-          <w:rFonts w:hint="eastAsia" w:ascii="新宋体" w:hAnsi="新宋体" w:eastAsia="新宋体"/>
-          <w:color w:val="000080"/>
-          <w:sz w:val="19"/>
-          <w:lang w:val="en-US" w:eastAsia="zh-CN"/>
-        </w:rPr>
-        <w:t xml:space="preserve"> = 0</w:t>
-      </w:r>
-    </w:p>
-    <w:p>
-      <w:pPr>
-        <w:rPr>
-          <w:rFonts w:ascii="新宋体" w:eastAsia="新宋体" w:cs="新宋体"/>
-          <w:color w:val="000080"/>
-          <w:kern w:val="0"/>
-          <w:sz w:val="19"/>
-          <w:szCs w:val="19"/>
-        </w:rPr>
-      </w:pPr>
-      <w:r>
-        <w:rPr>
-          <w:rFonts w:ascii="新宋体" w:eastAsia="新宋体" w:cs="新宋体"/>
-          <w:color w:val="000080"/>
-          <w:kern w:val="0"/>
-          <w:sz w:val="19"/>
-          <w:szCs w:val="19"/>
-          <w:highlight w:val="white"/>
-        </w:rPr>
-        <w:t>wPacketSerial</w:t>
-      </w:r>
-      <w:r>
-        <w:rPr>
-          <w:rFonts w:ascii="新宋体" w:eastAsia="新宋体" w:cs="新宋体"/>
-          <w:color w:val="000080"/>
-          <w:kern w:val="0"/>
-          <w:sz w:val="19"/>
-          <w:szCs w:val="19"/>
-        </w:rPr>
-        <w:t xml:space="preserve"> = 0</w:t>
-      </w:r>
-    </w:p>
-    <w:p>
-      <w:pPr>
-        <w:rPr>
-          <w:rFonts w:hint="eastAsia" w:ascii="新宋体" w:hAnsi="新宋体" w:eastAsia="新宋体"/>
-          <w:color w:val="A000A0"/>
-          <w:sz w:val="19"/>
-        </w:rPr>
-      </w:pPr>
-      <w:r>
-        <w:rPr>
-          <w:rFonts w:ascii="新宋体" w:eastAsia="新宋体" w:cs="新宋体"/>
-          <w:color w:val="000080"/>
-          <w:kern w:val="0"/>
-          <w:sz w:val="19"/>
-          <w:szCs w:val="19"/>
-          <w:highlight w:val="white"/>
-        </w:rPr>
-        <w:t>wTail</w:t>
-      </w:r>
-      <w:r>
-        <w:rPr>
-          <w:rFonts w:ascii="新宋体" w:eastAsia="新宋体" w:cs="新宋体"/>
-          <w:color w:val="000080"/>
-          <w:kern w:val="0"/>
-          <w:sz w:val="19"/>
-          <w:szCs w:val="19"/>
-        </w:rPr>
-        <w:t xml:space="preserve"> =</w:t>
-      </w:r>
-      <w:r>
-        <w:rPr>
-          <w:rFonts w:hint="eastAsia" w:ascii="新宋体" w:eastAsia="新宋体" w:cs="新宋体"/>
-          <w:color w:val="000080"/>
-          <w:kern w:val="0"/>
-          <w:sz w:val="19"/>
-          <w:szCs w:val="19"/>
-          <w:lang w:val="en-US" w:eastAsia="zh-CN"/>
-        </w:rPr>
-        <w:t xml:space="preserve"> </w:t>
-      </w:r>
-      <w:r>
-        <w:rPr>
-          <w:rFonts w:hint="eastAsia" w:ascii="新宋体" w:hAnsi="新宋体" w:eastAsia="新宋体"/>
-          <w:color w:val="A000A0"/>
-          <w:sz w:val="19"/>
-          <w:lang w:eastAsia="zh-CN"/>
-        </w:rPr>
-        <w:t>XENGIEN_COMMUNICATION_</w:t>
-      </w:r>
-      <w:r>
-        <w:rPr>
-          <w:rFonts w:hint="eastAsia" w:ascii="新宋体" w:hAnsi="新宋体" w:eastAsia="新宋体"/>
-          <w:color w:val="A000A0"/>
-          <w:sz w:val="19"/>
-        </w:rPr>
-        <w:t>PACKET_PROTOCOL_TAIL</w:t>
-      </w:r>
-    </w:p>
-    <w:p>
-      <w:pPr>
         <w:pStyle w:val="3"/>
         <w:bidi w:val="0"/>
         <w:rPr>
@@ -5508,7 +4247,7 @@
           <w:lang w:val="en-US" w:eastAsia="zh-CN"/>
         </w:rPr>
       </w:pPr>
-      <w:bookmarkStart w:id="35" w:name="_Toc15072"/>
+      <w:bookmarkStart w:id="35" w:name="_Toc32754"/>
       <w:r>
         <w:rPr>
           <w:rFonts w:hint="eastAsia"/>
@@ -5527,7 +4266,7 @@
           <w:lang w:val="en-US" w:eastAsia="zh-CN"/>
         </w:rPr>
       </w:pPr>
-      <w:bookmarkStart w:id="36" w:name="_Toc12461"/>
+      <w:bookmarkStart w:id="36" w:name="_Toc29027"/>
       <w:r>
         <w:rPr>
           <w:rFonts w:hint="eastAsia"/>
@@ -5585,7 +4324,7 @@
           <w:shd w:val="clear" w:fill="FFFFFF"/>
         </w:rPr>
       </w:pPr>
-      <w:bookmarkStart w:id="37" w:name="_Toc17694"/>
+      <w:bookmarkStart w:id="37" w:name="_Toc2166"/>
       <w:r>
         <w:rPr>
           <w:rFonts w:hint="eastAsia"/>
@@ -5605,7 +4344,7 @@
         </w:rPr>
       </w:pPr>
       <w:bookmarkStart w:id="38" w:name="_Toc20002"/>
-      <w:bookmarkStart w:id="39" w:name="_Toc8304"/>
+      <w:bookmarkStart w:id="39" w:name="_Toc9784"/>
       <w:r>
         <w:rPr>
           <w:rFonts w:hint="eastAsia"/>
@@ -5632,7 +4371,7 @@
           <w:lang w:val="en-US" w:eastAsia="zh-CN"/>
         </w:rPr>
       </w:pPr>
-      <w:bookmarkStart w:id="40" w:name="_Toc5626"/>
+      <w:bookmarkStart w:id="40" w:name="_Toc29813"/>
       <w:r>
         <w:rPr>
           <w:rFonts w:hint="eastAsia"/>
@@ -5667,7 +4406,7 @@
         </w:rPr>
       </w:pPr>
       <w:bookmarkStart w:id="41" w:name="_Toc21127"/>
-      <w:bookmarkStart w:id="42" w:name="_Toc27278"/>
+      <w:bookmarkStart w:id="42" w:name="_Toc25058"/>
       <w:r>
         <w:rPr>
           <w:rFonts w:hint="eastAsia"/>
@@ -5760,72 +4499,22 @@
     </w:p>
     <w:p>
       <w:pPr>
-        <w:pStyle w:val="4"/>
-        <w:bidi w:val="0"/>
-        <w:rPr>
-          <w:rFonts w:hint="eastAsia"/>
-          <w:lang w:val="en-US" w:eastAsia="zh-CN"/>
-        </w:rPr>
-      </w:pPr>
-      <w:bookmarkStart w:id="43" w:name="_Toc9614"/>
-      <w:bookmarkStart w:id="44" w:name="_Toc10796"/>
-      <w:r>
-        <w:rPr>
-          <w:rFonts w:hint="eastAsia"/>
-          <w:lang w:val="en-US" w:eastAsia="zh-CN"/>
-        </w:rPr>
-        <w:t>4.1.2 Max Configure</w:t>
-      </w:r>
-      <w:bookmarkEnd w:id="43"/>
-      <w:bookmarkEnd w:id="44"/>
-    </w:p>
-    <w:p>
-      <w:pPr>
-        <w:rPr>
-          <w:rFonts w:hint="default"/>
-          <w:lang w:val="en-US" w:eastAsia="zh-CN"/>
-        </w:rPr>
-      </w:pPr>
-      <w:r>
-        <w:rPr>
-          <w:rFonts w:hint="eastAsia"/>
-          <w:lang w:val="en-US" w:eastAsia="zh-CN"/>
-        </w:rPr>
-        <w:t>XMax Configure</w:t>
-      </w:r>
-    </w:p>
-    <w:p>
-      <w:pPr>
         <w:numPr>
           <w:ilvl w:val="0"/>
           <w:numId w:val="2"/>
         </w:numPr>
         <w:ind w:left="420" w:leftChars="0" w:hanging="420" w:firstLineChars="0"/>
         <w:rPr>
-          <w:rFonts w:hint="default"/>
-          <w:lang w:val="en-US" w:eastAsia="zh-CN"/>
-        </w:rPr>
-      </w:pPr>
-      <w:r>
-        <w:rPr>
-          <w:rFonts w:hint="eastAsia"/>
-          <w:lang w:val="en-US" w:eastAsia="zh-CN"/>
-        </w:rPr>
-        <w:t>n</w:t>
-      </w:r>
-      <w:r>
-        <w:rPr>
-          <w:rFonts w:hint="default"/>
-          <w:lang w:val="en-US" w:eastAsia="zh-CN"/>
-        </w:rPr>
-        <w:t>MaxClient</w:t>
-      </w:r>
-      <w:r>
-        <w:rPr>
-          <w:rFonts w:hint="eastAsia"/>
-          <w:lang w:val="en-US" w:eastAsia="zh-CN"/>
-        </w:rPr>
-        <w:t xml:space="preserve"> Allow Max Client Count</w:t>
+          <w:rFonts w:hint="eastAsia"/>
+          <w:lang w:val="en-US" w:eastAsia="zh-CN"/>
+        </w:rPr>
+      </w:pPr>
+      <w:r>
+        <w:rPr>
+          <w:rFonts w:hint="eastAsia"/>
+          <w:lang w:val="en-US" w:eastAsia="zh-CN"/>
+        </w:rPr>
+        <w:t>nHttp2Port:HTTP2 port</w:t>
       </w:r>
     </w:p>
     <w:p>
@@ -5836,6 +4525,42 @@
         </w:numPr>
         <w:ind w:left="420" w:leftChars="0" w:hanging="420" w:firstLineChars="0"/>
         <w:rPr>
+          <w:rFonts w:hint="eastAsia"/>
+          <w:lang w:val="en-US" w:eastAsia="zh-CN"/>
+        </w:rPr>
+      </w:pPr>
+      <w:r>
+        <w:rPr>
+          <w:rFonts w:hint="eastAsia"/>
+          <w:lang w:val="en-US" w:eastAsia="zh-CN"/>
+        </w:rPr>
+        <w:t>nWSPort:websocket port</w:t>
+      </w:r>
+    </w:p>
+    <w:p>
+      <w:pPr>
+        <w:pStyle w:val="4"/>
+        <w:bidi w:val="0"/>
+        <w:rPr>
+          <w:rFonts w:hint="eastAsia"/>
+          <w:lang w:val="en-US" w:eastAsia="zh-CN"/>
+        </w:rPr>
+      </w:pPr>
+      <w:bookmarkStart w:id="43" w:name="_Toc9614"/>
+      <w:bookmarkStart w:id="44" w:name="_Toc25885"/>
+      <w:r>
+        <w:rPr>
+          <w:rFonts w:hint="eastAsia"/>
+          <w:lang w:val="en-US" w:eastAsia="zh-CN"/>
+        </w:rPr>
+        <w:t>4.1.2 Max Configure</w:t>
+      </w:r>
+      <w:bookmarkEnd w:id="43"/>
+      <w:bookmarkEnd w:id="44"/>
+    </w:p>
+    <w:p>
+      <w:pPr>
+        <w:rPr>
           <w:rFonts w:hint="default"/>
           <w:lang w:val="en-US" w:eastAsia="zh-CN"/>
         </w:rPr>
@@ -5845,21 +4570,7 @@
           <w:rFonts w:hint="eastAsia"/>
           <w:lang w:val="en-US" w:eastAsia="zh-CN"/>
         </w:rPr>
-        <w:t>n</w:t>
-      </w:r>
-      <w:r>
-        <w:rPr>
-          <w:rFonts w:hint="default"/>
-          <w:lang w:val="en-US" w:eastAsia="zh-CN"/>
-        </w:rPr>
-        <w:t>MaxQueue</w:t>
-      </w:r>
-      <w:r>
-        <w:rPr>
-          <w:rFonts w:hint="eastAsia"/>
-          <w:lang w:val="en-US" w:eastAsia="zh-CN"/>
-        </w:rPr>
-        <w:t xml:space="preserve"> Allow Max Queue</w:t>
+        <w:t>XMax Configure</w:t>
       </w:r>
     </w:p>
     <w:p>
@@ -5886,14 +4597,14 @@
           <w:rFonts w:hint="default"/>
           <w:lang w:val="en-US" w:eastAsia="zh-CN"/>
         </w:rPr>
-        <w:t>IOThread</w:t>
-      </w:r>
-      <w:r>
-        <w:rPr>
-          <w:rFonts w:hint="eastAsia"/>
-          <w:lang w:val="en-US" w:eastAsia="zh-CN"/>
-        </w:rPr>
-        <w:t>:network io process threads number</w:t>
+        <w:t>MaxClient</w:t>
+      </w:r>
+      <w:r>
+        <w:rPr>
+          <w:rFonts w:hint="eastAsia"/>
+          <w:lang w:val="en-US" w:eastAsia="zh-CN"/>
+        </w:rPr>
+        <w:t xml:space="preserve"> Allow Max Client Count</w:t>
       </w:r>
     </w:p>
     <w:p>
@@ -5910,31 +4621,24 @@
       </w:pPr>
       <w:r>
         <w:rPr>
+          <w:rFonts w:hint="eastAsia"/>
+          <w:lang w:val="en-US" w:eastAsia="zh-CN"/>
+        </w:rPr>
+        <w:t>n</w:t>
+      </w:r>
+      <w:r>
+        <w:rPr>
           <w:rFonts w:hint="default"/>
           <w:lang w:val="en-US" w:eastAsia="zh-CN"/>
         </w:rPr>
-        <w:t>n</w:t>
-      </w:r>
-      <w:r>
-        <w:rPr>
-          <w:rFonts w:hint="eastAsia"/>
-          <w:lang w:val="en-US" w:eastAsia="zh-CN"/>
-        </w:rPr>
-        <w:t>Center</w:t>
-      </w:r>
-      <w:r>
-        <w:rPr>
-          <w:rFonts w:hint="default"/>
-          <w:lang w:val="en-US" w:eastAsia="zh-CN"/>
-        </w:rPr>
-        <w:t>Thread</w:t>
-      </w:r>
-      <w:r>
-        <w:rPr>
-          <w:rFonts w:hint="eastAsia"/>
-          <w:lang w:val="en-US" w:eastAsia="zh-CN"/>
-        </w:rPr>
-        <w:t>:tcp process threads number</w:t>
+        <w:t>MaxQueue</w:t>
+      </w:r>
+      <w:r>
+        <w:rPr>
+          <w:rFonts w:hint="eastAsia"/>
+          <w:lang w:val="en-US" w:eastAsia="zh-CN"/>
+        </w:rPr>
+        <w:t xml:space="preserve"> Allow Max Queue</w:t>
       </w:r>
     </w:p>
     <w:p>
@@ -5951,53 +4655,24 @@
       </w:pPr>
       <w:r>
         <w:rPr>
+          <w:rFonts w:hint="eastAsia"/>
+          <w:lang w:val="en-US" w:eastAsia="zh-CN"/>
+        </w:rPr>
+        <w:t>n</w:t>
+      </w:r>
+      <w:r>
+        <w:rPr>
           <w:rFonts w:hint="default"/>
           <w:lang w:val="en-US" w:eastAsia="zh-CN"/>
         </w:rPr>
-        <w:t>nHttpThread</w:t>
-      </w:r>
-      <w:r>
-        <w:rPr>
-          <w:rFonts w:hint="eastAsia"/>
-          <w:lang w:val="en-US" w:eastAsia="zh-CN"/>
-        </w:rPr>
-        <w:t>:http process threads number</w:t>
-      </w:r>
-    </w:p>
-    <w:p>
-      <w:pPr>
-        <w:pStyle w:val="4"/>
-        <w:bidi w:val="0"/>
-        <w:rPr>
-          <w:rFonts w:hint="eastAsia"/>
-          <w:lang w:val="en-US" w:eastAsia="zh-CN"/>
-        </w:rPr>
-      </w:pPr>
-      <w:bookmarkStart w:id="45" w:name="_Toc8838"/>
-      <w:bookmarkStart w:id="46" w:name="_Toc23672"/>
-      <w:r>
-        <w:rPr>
-          <w:rFonts w:hint="eastAsia"/>
-          <w:lang w:val="en-US" w:eastAsia="zh-CN"/>
-        </w:rPr>
-        <w:t>4.1.3 Time Configure</w:t>
-      </w:r>
-      <w:bookmarkEnd w:id="45"/>
-      <w:bookmarkEnd w:id="46"/>
-    </w:p>
-    <w:p>
-      <w:pPr>
-        <w:rPr>
-          <w:rFonts w:hint="default"/>
-          <w:lang w:val="en-US" w:eastAsia="zh-CN"/>
-        </w:rPr>
-      </w:pPr>
-      <w:r>
-        <w:rPr>
-          <w:rFonts w:hint="eastAsia"/>
-          <w:lang w:val="en-US" w:eastAsia="zh-CN"/>
-        </w:rPr>
-        <w:t>XTime Configure</w:t>
+        <w:t>IOThread</w:t>
+      </w:r>
+      <w:r>
+        <w:rPr>
+          <w:rFonts w:hint="eastAsia"/>
+          <w:lang w:val="en-US" w:eastAsia="zh-CN"/>
+        </w:rPr>
+        <w:t>:network io process threads number</w:t>
       </w:r>
     </w:p>
     <w:p>
@@ -6017,14 +4692,28 @@
           <w:rFonts w:hint="default"/>
           <w:lang w:val="en-US" w:eastAsia="zh-CN"/>
         </w:rPr>
-        <w:t>nTimeCheck</w:t>
-      </w:r>
-      <w:r>
-        <w:rPr>
-          <w:rFonts w:hint="eastAsia"/>
-          <w:lang w:val="en-US" w:eastAsia="zh-CN"/>
-        </w:rPr>
-        <w:t>:check time</w:t>
+        <w:t>n</w:t>
+      </w:r>
+      <w:r>
+        <w:rPr>
+          <w:rFonts w:hint="eastAsia"/>
+          <w:lang w:val="en-US" w:eastAsia="zh-CN"/>
+        </w:rPr>
+        <w:t>Center</w:t>
+      </w:r>
+      <w:r>
+        <w:rPr>
+          <w:rFonts w:hint="default"/>
+          <w:lang w:val="en-US" w:eastAsia="zh-CN"/>
+        </w:rPr>
+        <w:t>Thread</w:t>
+      </w:r>
+      <w:r>
+        <w:rPr>
+          <w:rFonts w:hint="eastAsia"/>
+          <w:lang w:val="en-US" w:eastAsia="zh-CN"/>
+        </w:rPr>
+        <w:t>:tcp process threads number</w:t>
       </w:r>
     </w:p>
     <w:p>
@@ -6044,28 +4733,14 @@
           <w:rFonts w:hint="default"/>
           <w:lang w:val="en-US" w:eastAsia="zh-CN"/>
         </w:rPr>
-        <w:t>n</w:t>
-      </w:r>
-      <w:r>
-        <w:rPr>
-          <w:rFonts w:hint="eastAsia"/>
-          <w:lang w:val="en-US" w:eastAsia="zh-CN"/>
-        </w:rPr>
-        <w:t>Center</w:t>
-      </w:r>
-      <w:r>
-        <w:rPr>
-          <w:rFonts w:hint="default"/>
-          <w:lang w:val="en-US" w:eastAsia="zh-CN"/>
-        </w:rPr>
-        <w:t>TimeOut</w:t>
-      </w:r>
-      <w:r>
-        <w:rPr>
-          <w:rFonts w:hint="eastAsia"/>
-          <w:lang w:val="en-US" w:eastAsia="zh-CN"/>
-        </w:rPr>
-        <w:t>:how time check once</w:t>
+        <w:t>nHttpThread</w:t>
+      </w:r>
+      <w:r>
+        <w:rPr>
+          <w:rFonts w:hint="eastAsia"/>
+          <w:lang w:val="en-US" w:eastAsia="zh-CN"/>
+        </w:rPr>
+        <w:t>:http process threads number</w:t>
       </w:r>
     </w:p>
     <w:p>
@@ -6082,60 +4757,10 @@
       </w:pPr>
       <w:r>
         <w:rPr>
-          <w:rFonts w:hint="default"/>
-          <w:lang w:val="en-US" w:eastAsia="zh-CN"/>
-        </w:rPr>
-        <w:t>nHttpTimeOut</w:t>
-      </w:r>
-      <w:r>
-        <w:rPr>
-          <w:rFonts w:hint="eastAsia"/>
-          <w:lang w:val="en-US" w:eastAsia="zh-CN"/>
-        </w:rPr>
-        <w:t xml:space="preserve">:same </w:t>
-      </w:r>
-      <w:r>
-        <w:rPr>
-          <w:rFonts w:hint="default"/>
-          <w:lang w:val="en-US" w:eastAsia="zh-CN"/>
-        </w:rPr>
-        <w:t>nTCPTimeOut</w:t>
-      </w:r>
-    </w:p>
-    <w:p>
-      <w:pPr>
-        <w:pStyle w:val="4"/>
-        <w:bidi w:val="0"/>
-        <w:rPr>
-          <w:rFonts w:hint="eastAsia"/>
-          <w:lang w:val="en-US" w:eastAsia="zh-CN"/>
-        </w:rPr>
-      </w:pPr>
-      <w:bookmarkStart w:id="47" w:name="_Toc17763"/>
-      <w:bookmarkStart w:id="48" w:name="_Toc13968"/>
-      <w:r>
-        <w:rPr>
-          <w:rFonts w:hint="eastAsia"/>
-          <w:lang w:val="en-US" w:eastAsia="zh-CN"/>
-        </w:rPr>
-        <w:t>4.1.4 Log Configure</w:t>
-      </w:r>
-      <w:bookmarkEnd w:id="47"/>
-      <w:bookmarkEnd w:id="48"/>
-    </w:p>
-    <w:p>
-      <w:pPr>
-        <w:rPr>
-          <w:rFonts w:hint="default"/>
-          <w:lang w:val="en-US" w:eastAsia="zh-CN"/>
-        </w:rPr>
-      </w:pPr>
-      <w:r>
-        <w:rPr>
-          <w:rFonts w:hint="eastAsia"/>
-          <w:lang w:val="en-US" w:eastAsia="zh-CN"/>
-        </w:rPr>
-        <w:t>XLog Configure</w:t>
+          <w:rFonts w:hint="eastAsia"/>
+          <w:lang w:val="en-US" w:eastAsia="zh-CN"/>
+        </w:rPr>
+        <w:t>nHttp2Thread:http2 process threads number</w:t>
       </w:r>
     </w:p>
     <w:p>
@@ -6152,17 +4777,46 @@
       </w:pPr>
       <w:r>
         <w:rPr>
+          <w:rFonts w:hint="eastAsia"/>
+          <w:lang w:val="en-US" w:eastAsia="zh-CN"/>
+        </w:rPr>
+        <w:t>nWSThread:websocket process threads number</w:t>
+      </w:r>
+    </w:p>
+    <w:p>
+      <w:pPr>
+        <w:pStyle w:val="4"/>
+        <w:bidi w:val="0"/>
+        <w:rPr>
+          <w:rFonts w:hint="eastAsia"/>
+          <w:lang w:val="en-US" w:eastAsia="zh-CN"/>
+        </w:rPr>
+      </w:pPr>
+      <w:bookmarkStart w:id="45" w:name="_Toc8838"/>
+      <w:bookmarkStart w:id="46" w:name="_Toc15635"/>
+      <w:r>
+        <w:rPr>
+          <w:rFonts w:hint="eastAsia"/>
+          <w:lang w:val="en-US" w:eastAsia="zh-CN"/>
+        </w:rPr>
+        <w:t>4.1.3 Time Configure</w:t>
+      </w:r>
+      <w:bookmarkEnd w:id="45"/>
+      <w:bookmarkEnd w:id="46"/>
+    </w:p>
+    <w:p>
+      <w:pPr>
+        <w:rPr>
           <w:rFonts w:hint="default"/>
           <w:lang w:val="en-US" w:eastAsia="zh-CN"/>
         </w:rPr>
-        <w:t>MaxSize</w:t>
-      </w:r>
-      <w:r>
-        <w:rPr>
-          <w:rFonts w:hint="eastAsia"/>
-          <w:lang w:val="en-US" w:eastAsia="zh-CN"/>
-        </w:rPr>
-        <w:t>:Log file size</w:t>
+      </w:pPr>
+      <w:r>
+        <w:rPr>
+          <w:rFonts w:hint="eastAsia"/>
+          <w:lang w:val="en-US" w:eastAsia="zh-CN"/>
+        </w:rPr>
+        <w:t>XTime Configure</w:t>
       </w:r>
     </w:p>
     <w:p>
@@ -6182,14 +4836,14 @@
           <w:rFonts w:hint="default"/>
           <w:lang w:val="en-US" w:eastAsia="zh-CN"/>
         </w:rPr>
-        <w:t>MaxCount</w:t>
-      </w:r>
-      <w:r>
-        <w:rPr>
-          <w:rFonts w:hint="eastAsia"/>
-          <w:lang w:val="en-US" w:eastAsia="zh-CN"/>
-        </w:rPr>
-        <w:t>:Log File Number</w:t>
+        <w:t>nTimeCheck</w:t>
+      </w:r>
+      <w:r>
+        <w:rPr>
+          <w:rFonts w:hint="eastAsia"/>
+          <w:lang w:val="en-US" w:eastAsia="zh-CN"/>
+        </w:rPr>
+        <w:t>:check time</w:t>
       </w:r>
     </w:p>
     <w:p>
@@ -6209,6 +4863,211 @@
           <w:rFonts w:hint="default"/>
           <w:lang w:val="en-US" w:eastAsia="zh-CN"/>
         </w:rPr>
+        <w:t>n</w:t>
+      </w:r>
+      <w:r>
+        <w:rPr>
+          <w:rFonts w:hint="eastAsia"/>
+          <w:lang w:val="en-US" w:eastAsia="zh-CN"/>
+        </w:rPr>
+        <w:t>Center</w:t>
+      </w:r>
+      <w:r>
+        <w:rPr>
+          <w:rFonts w:hint="default"/>
+          <w:lang w:val="en-US" w:eastAsia="zh-CN"/>
+        </w:rPr>
+        <w:t>TimeOut</w:t>
+      </w:r>
+      <w:r>
+        <w:rPr>
+          <w:rFonts w:hint="eastAsia"/>
+          <w:lang w:val="en-US" w:eastAsia="zh-CN"/>
+        </w:rPr>
+        <w:t>:how time check once</w:t>
+      </w:r>
+    </w:p>
+    <w:p>
+      <w:pPr>
+        <w:numPr>
+          <w:ilvl w:val="0"/>
+          <w:numId w:val="2"/>
+        </w:numPr>
+        <w:ind w:left="420" w:leftChars="0" w:hanging="420" w:firstLineChars="0"/>
+        <w:rPr>
+          <w:rFonts w:hint="default"/>
+          <w:lang w:val="en-US" w:eastAsia="zh-CN"/>
+        </w:rPr>
+      </w:pPr>
+      <w:r>
+        <w:rPr>
+          <w:rFonts w:hint="default"/>
+          <w:lang w:val="en-US" w:eastAsia="zh-CN"/>
+        </w:rPr>
+        <w:t>nHttpTimeOut</w:t>
+      </w:r>
+      <w:r>
+        <w:rPr>
+          <w:rFonts w:hint="eastAsia"/>
+          <w:lang w:val="en-US" w:eastAsia="zh-CN"/>
+        </w:rPr>
+        <w:t xml:space="preserve">:same </w:t>
+      </w:r>
+      <w:r>
+        <w:rPr>
+          <w:rFonts w:hint="default"/>
+          <w:lang w:val="en-US" w:eastAsia="zh-CN"/>
+        </w:rPr>
+        <w:t>nTCPTimeOut</w:t>
+      </w:r>
+    </w:p>
+    <w:p>
+      <w:pPr>
+        <w:numPr>
+          <w:ilvl w:val="0"/>
+          <w:numId w:val="2"/>
+        </w:numPr>
+        <w:ind w:left="420" w:leftChars="0" w:hanging="420" w:firstLineChars="0"/>
+        <w:rPr>
+          <w:rFonts w:hint="default"/>
+          <w:lang w:val="en-US" w:eastAsia="zh-CN"/>
+        </w:rPr>
+      </w:pPr>
+      <w:r>
+        <w:rPr>
+          <w:rFonts w:hint="eastAsia"/>
+          <w:lang w:val="en-US" w:eastAsia="zh-CN"/>
+        </w:rPr>
+        <w:t>nHttp2TimeOut:HTTP2 client timeout</w:t>
+      </w:r>
+    </w:p>
+    <w:p>
+      <w:pPr>
+        <w:numPr>
+          <w:ilvl w:val="0"/>
+          <w:numId w:val="2"/>
+        </w:numPr>
+        <w:ind w:left="420" w:leftChars="0" w:hanging="420" w:firstLineChars="0"/>
+        <w:rPr>
+          <w:rFonts w:hint="default"/>
+          <w:lang w:val="en-US" w:eastAsia="zh-CN"/>
+        </w:rPr>
+      </w:pPr>
+      <w:r>
+        <w:rPr>
+          <w:rFonts w:hint="eastAsia"/>
+          <w:lang w:val="en-US" w:eastAsia="zh-CN"/>
+        </w:rPr>
+        <w:t>nWSTimeOut:websocket client timeout</w:t>
+      </w:r>
+    </w:p>
+    <w:p>
+      <w:pPr>
+        <w:pStyle w:val="4"/>
+        <w:bidi w:val="0"/>
+        <w:rPr>
+          <w:rFonts w:hint="eastAsia"/>
+          <w:lang w:val="en-US" w:eastAsia="zh-CN"/>
+        </w:rPr>
+      </w:pPr>
+      <w:bookmarkStart w:id="47" w:name="_Toc17763"/>
+      <w:bookmarkStart w:id="48" w:name="_Toc942"/>
+      <w:r>
+        <w:rPr>
+          <w:rFonts w:hint="eastAsia"/>
+          <w:lang w:val="en-US" w:eastAsia="zh-CN"/>
+        </w:rPr>
+        <w:t>4.1.4 Log Configure</w:t>
+      </w:r>
+      <w:bookmarkEnd w:id="47"/>
+      <w:bookmarkEnd w:id="48"/>
+    </w:p>
+    <w:p>
+      <w:pPr>
+        <w:rPr>
+          <w:rFonts w:hint="default"/>
+          <w:lang w:val="en-US" w:eastAsia="zh-CN"/>
+        </w:rPr>
+      </w:pPr>
+      <w:r>
+        <w:rPr>
+          <w:rFonts w:hint="eastAsia"/>
+          <w:lang w:val="en-US" w:eastAsia="zh-CN"/>
+        </w:rPr>
+        <w:t>XLog Configure</w:t>
+      </w:r>
+    </w:p>
+    <w:p>
+      <w:pPr>
+        <w:numPr>
+          <w:ilvl w:val="0"/>
+          <w:numId w:val="2"/>
+        </w:numPr>
+        <w:ind w:left="420" w:leftChars="0" w:hanging="420" w:firstLineChars="0"/>
+        <w:rPr>
+          <w:rFonts w:hint="default"/>
+          <w:lang w:val="en-US" w:eastAsia="zh-CN"/>
+        </w:rPr>
+      </w:pPr>
+      <w:r>
+        <w:rPr>
+          <w:rFonts w:hint="default"/>
+          <w:lang w:val="en-US" w:eastAsia="zh-CN"/>
+        </w:rPr>
+        <w:t>MaxSize</w:t>
+      </w:r>
+      <w:r>
+        <w:rPr>
+          <w:rFonts w:hint="eastAsia"/>
+          <w:lang w:val="en-US" w:eastAsia="zh-CN"/>
+        </w:rPr>
+        <w:t>:Log file size</w:t>
+      </w:r>
+    </w:p>
+    <w:p>
+      <w:pPr>
+        <w:numPr>
+          <w:ilvl w:val="0"/>
+          <w:numId w:val="2"/>
+        </w:numPr>
+        <w:ind w:left="420" w:leftChars="0" w:hanging="420" w:firstLineChars="0"/>
+        <w:rPr>
+          <w:rFonts w:hint="default"/>
+          <w:lang w:val="en-US" w:eastAsia="zh-CN"/>
+        </w:rPr>
+      </w:pPr>
+      <w:r>
+        <w:rPr>
+          <w:rFonts w:hint="default"/>
+          <w:lang w:val="en-US" w:eastAsia="zh-CN"/>
+        </w:rPr>
+        <w:t>MaxCount</w:t>
+      </w:r>
+      <w:r>
+        <w:rPr>
+          <w:rFonts w:hint="eastAsia"/>
+          <w:lang w:val="en-US" w:eastAsia="zh-CN"/>
+        </w:rPr>
+        <w:t>:Log File Number</w:t>
+      </w:r>
+    </w:p>
+    <w:p>
+      <w:pPr>
+        <w:numPr>
+          <w:ilvl w:val="0"/>
+          <w:numId w:val="2"/>
+        </w:numPr>
+        <w:ind w:left="420" w:leftChars="0" w:hanging="420" w:firstLineChars="0"/>
+        <w:rPr>
+          <w:rFonts w:hint="default"/>
+          <w:lang w:val="en-US" w:eastAsia="zh-CN"/>
+        </w:rPr>
+      </w:pPr>
+      <w:r>
+        <w:rPr>
+          <w:rFonts w:hint="default"/>
+          <w:lang w:val="en-US" w:eastAsia="zh-CN"/>
+        </w:rPr>
         <w:t>LogLeave</w:t>
       </w:r>
       <w:r>
@@ -6228,7 +5087,7 @@
           <w:lang w:val="en-US" w:eastAsia="zh-CN"/>
         </w:rPr>
       </w:pPr>
-      <w:bookmarkStart w:id="49" w:name="_Toc18434"/>
+      <w:bookmarkStart w:id="49" w:name="_Toc10773"/>
       <w:r>
         <w:rPr>
           <w:rFonts w:hint="eastAsia"/>
@@ -6246,7 +5105,7 @@
           <w:lang w:val="en-US" w:eastAsia="zh-CN"/>
         </w:rPr>
       </w:pPr>
-      <w:bookmarkStart w:id="50" w:name="_Toc7280"/>
+      <w:bookmarkStart w:id="50" w:name="_Toc22316"/>
       <w:r>
         <w:rPr>
           <w:rFonts w:hint="eastAsia"/>
@@ -6265,7 +5124,7 @@
         </w:rPr>
       </w:pPr>
       <w:bookmarkStart w:id="51" w:name="_Toc5865"/>
-      <w:bookmarkStart w:id="52" w:name="_Toc3336"/>
+      <w:bookmarkStart w:id="52" w:name="_Toc565"/>
       <w:r>
         <w:rPr>
           <w:rFonts w:hint="eastAsia"/>
@@ -6307,7 +5166,7 @@
         </w:rPr>
       </w:pPr>
       <w:bookmarkStart w:id="53" w:name="_Toc27100"/>
-      <w:bookmarkStart w:id="54" w:name="_Toc6408"/>
+      <w:bookmarkStart w:id="54" w:name="_Toc28829"/>
       <w:r>
         <w:rPr>
           <w:rFonts w:hint="eastAsia"/>
@@ -6351,7 +5210,7 @@
         </w:rPr>
       </w:pPr>
       <w:bookmarkStart w:id="55" w:name="_Toc255"/>
-      <w:bookmarkStart w:id="56" w:name="_Toc9572"/>
+      <w:bookmarkStart w:id="56" w:name="_Toc908"/>
       <w:r>
         <w:rPr>
           <w:rFonts w:hint="eastAsia"/>
@@ -6394,7 +5253,7 @@
         </w:rPr>
       </w:pPr>
       <w:bookmarkStart w:id="57" w:name="_Toc2198"/>
-      <w:bookmarkStart w:id="58" w:name="_Toc21036"/>
+      <w:bookmarkStart w:id="58" w:name="_Toc27197"/>
       <w:r>
         <w:rPr>
           <w:rFonts w:hint="eastAsia"/>

</xml_diff>